<commit_message>
inzynierka final in progress
</commit_message>
<xml_diff>
--- a/Praca_dyplomowa_Fryderyk_Rott_treść_poprawki.docx
+++ b/Praca_dyplomowa_Fryderyk_Rott_treść_poprawki.docx
@@ -92,7 +92,7 @@
       <w:pPr>
         <w:pStyle w:val="Streszczenie"/>
       </w:pPr>
-      <w:bookmarkStart w:id="0" w:name="_Toc25616072"/>
+      <w:bookmarkStart w:id="0" w:name="_Toc25668640"/>
       <w:r>
         <w:lastRenderedPageBreak/>
         <w:t>Streszczenie</w:t>
@@ -237,7 +237,7 @@
         <w:pStyle w:val="Streszczenie"/>
         <w:ind w:left="0" w:firstLine="0"/>
       </w:pPr>
-      <w:bookmarkStart w:id="1" w:name="_Toc25616073"/>
+      <w:bookmarkStart w:id="1" w:name="_Toc25668641"/>
       <w:proofErr w:type="spellStart"/>
       <w:r>
         <w:t>Abstract</w:t>
@@ -326,7 +326,7 @@
           <w:r>
             <w:fldChar w:fldCharType="separate"/>
           </w:r>
-          <w:hyperlink w:anchor="_Toc25616072" w:history="1">
+          <w:hyperlink w:anchor="_Toc25668640" w:history="1">
             <w:r>
               <w:rPr>
                 <w:rStyle w:val="Hipercze"/>
@@ -353,7 +353,7 @@
                 <w:noProof/>
                 <w:webHidden/>
               </w:rPr>
-              <w:instrText xml:space="preserve"> PAGEREF _Toc25616072 \h </w:instrText>
+              <w:instrText xml:space="preserve"> PAGEREF _Toc25668640 \h </w:instrText>
             </w:r>
             <w:r>
               <w:rPr>
@@ -397,7 +397,7 @@
               <w:lang w:eastAsia="pl-PL"/>
             </w:rPr>
           </w:pPr>
-          <w:hyperlink w:anchor="_Toc25616073" w:history="1">
+          <w:hyperlink w:anchor="_Toc25668641" w:history="1">
             <w:r>
               <w:rPr>
                 <w:rStyle w:val="Hipercze"/>
@@ -424,7 +424,7 @@
                 <w:noProof/>
                 <w:webHidden/>
               </w:rPr>
-              <w:instrText xml:space="preserve"> PAGEREF _Toc25616073 \h </w:instrText>
+              <w:instrText xml:space="preserve"> PAGEREF _Toc25668641 \h </w:instrText>
             </w:r>
             <w:r>
               <w:rPr>
@@ -468,7 +468,7 @@
               <w:lang w:eastAsia="pl-PL"/>
             </w:rPr>
           </w:pPr>
-          <w:hyperlink w:anchor="_Toc25616074" w:history="1">
+          <w:hyperlink w:anchor="_Toc25668642" w:history="1">
             <w:r>
               <w:rPr>
                 <w:rStyle w:val="Hipercze"/>
@@ -495,7 +495,7 @@
                 <w:noProof/>
                 <w:webHidden/>
               </w:rPr>
-              <w:instrText xml:space="preserve"> PAGEREF _Toc25616074 \h </w:instrText>
+              <w:instrText xml:space="preserve"> PAGEREF _Toc25668642 \h </w:instrText>
             </w:r>
             <w:r>
               <w:rPr>
@@ -540,7 +540,7 @@
               <w:lang w:eastAsia="pl-PL"/>
             </w:rPr>
           </w:pPr>
-          <w:hyperlink w:anchor="_Toc25616075" w:history="1">
+          <w:hyperlink w:anchor="_Toc25668643" w:history="1">
             <w:r>
               <w:rPr>
                 <w:rStyle w:val="Hipercze"/>
@@ -583,7 +583,7 @@
                 <w:noProof/>
                 <w:webHidden/>
               </w:rPr>
-              <w:instrText xml:space="preserve"> PAGEREF _Toc25616075 \h </w:instrText>
+              <w:instrText xml:space="preserve"> PAGEREF _Toc25668643 \h </w:instrText>
             </w:r>
             <w:r>
               <w:rPr>
@@ -628,7 +628,7 @@
               <w:lang w:eastAsia="pl-PL"/>
             </w:rPr>
           </w:pPr>
-          <w:hyperlink w:anchor="_Toc25616076" w:history="1">
+          <w:hyperlink w:anchor="_Toc25668644" w:history="1">
             <w:r>
               <w:rPr>
                 <w:rStyle w:val="Hipercze"/>
@@ -671,7 +671,7 @@
                 <w:noProof/>
                 <w:webHidden/>
               </w:rPr>
-              <w:instrText xml:space="preserve"> PAGEREF _Toc25616076 \h </w:instrText>
+              <w:instrText xml:space="preserve"> PAGEREF _Toc25668644 \h </w:instrText>
             </w:r>
             <w:r>
               <w:rPr>
@@ -716,7 +716,7 @@
               <w:lang w:eastAsia="pl-PL"/>
             </w:rPr>
           </w:pPr>
-          <w:hyperlink w:anchor="_Toc25616077" w:history="1">
+          <w:hyperlink w:anchor="_Toc25668645" w:history="1">
             <w:r>
               <w:rPr>
                 <w:rStyle w:val="Hipercze"/>
@@ -759,7 +759,7 @@
                 <w:noProof/>
                 <w:webHidden/>
               </w:rPr>
-              <w:instrText xml:space="preserve"> PAGEREF _Toc25616077 \h </w:instrText>
+              <w:instrText xml:space="preserve"> PAGEREF _Toc25668645 \h </w:instrText>
             </w:r>
             <w:r>
               <w:rPr>
@@ -804,7 +804,7 @@
               <w:lang w:eastAsia="pl-PL"/>
             </w:rPr>
           </w:pPr>
-          <w:hyperlink w:anchor="_Toc25616078" w:history="1">
+          <w:hyperlink w:anchor="_Toc25668646" w:history="1">
             <w:r>
               <w:rPr>
                 <w:rStyle w:val="Hipercze"/>
@@ -847,7 +847,7 @@
                 <w:noProof/>
                 <w:webHidden/>
               </w:rPr>
-              <w:instrText xml:space="preserve"> PAGEREF _Toc25616078 \h </w:instrText>
+              <w:instrText xml:space="preserve"> PAGEREF _Toc25668646 \h </w:instrText>
             </w:r>
             <w:r>
               <w:rPr>
@@ -892,7 +892,7 @@
               <w:lang w:eastAsia="pl-PL"/>
             </w:rPr>
           </w:pPr>
-          <w:hyperlink w:anchor="_Toc25616079" w:history="1">
+          <w:hyperlink w:anchor="_Toc25668647" w:history="1">
             <w:r>
               <w:rPr>
                 <w:rStyle w:val="Hipercze"/>
@@ -935,7 +935,7 @@
                 <w:noProof/>
                 <w:webHidden/>
               </w:rPr>
-              <w:instrText xml:space="preserve"> PAGEREF _Toc25616079 \h </w:instrText>
+              <w:instrText xml:space="preserve"> PAGEREF _Toc25668647 \h </w:instrText>
             </w:r>
             <w:r>
               <w:rPr>
@@ -980,7 +980,7 @@
               <w:lang w:eastAsia="pl-PL"/>
             </w:rPr>
           </w:pPr>
-          <w:hyperlink w:anchor="_Toc25616080" w:history="1">
+          <w:hyperlink w:anchor="_Toc25668648" w:history="1">
             <w:r>
               <w:rPr>
                 <w:rStyle w:val="Hipercze"/>
@@ -1023,7 +1023,7 @@
                 <w:noProof/>
                 <w:webHidden/>
               </w:rPr>
-              <w:instrText xml:space="preserve"> PAGEREF _Toc25616080 \h </w:instrText>
+              <w:instrText xml:space="preserve"> PAGEREF _Toc25668648 \h </w:instrText>
             </w:r>
             <w:r>
               <w:rPr>
@@ -1068,7 +1068,7 @@
               <w:lang w:eastAsia="pl-PL"/>
             </w:rPr>
           </w:pPr>
-          <w:hyperlink w:anchor="_Toc25616081" w:history="1">
+          <w:hyperlink w:anchor="_Toc25668649" w:history="1">
             <w:r>
               <w:rPr>
                 <w:rStyle w:val="Hipercze"/>
@@ -1087,6 +1087,13 @@
             </w:r>
             <w:r>
               <w:rPr>
+                <w:rStyle w:val="Hipercze"/>
+                <w:noProof/>
+              </w:rPr>
+              <w:t xml:space="preserve"> Sposoby wykorzystania paragonów</w:t>
+            </w:r>
+            <w:r>
+              <w:rPr>
                 <w:noProof/>
                 <w:webHidden/>
               </w:rPr>
@@ -1104,7 +1111,7 @@
                 <w:noProof/>
                 <w:webHidden/>
               </w:rPr>
-              <w:instrText xml:space="preserve"> PAGEREF _Toc25616081 \h </w:instrText>
+              <w:instrText xml:space="preserve"> PAGEREF _Toc25668649 \h </w:instrText>
             </w:r>
             <w:r>
               <w:rPr>
@@ -1149,7 +1156,7 @@
               <w:lang w:eastAsia="pl-PL"/>
             </w:rPr>
           </w:pPr>
-          <w:hyperlink w:anchor="_Toc25616082" w:history="1">
+          <w:hyperlink w:anchor="_Toc25668650" w:history="1">
             <w:r>
               <w:rPr>
                 <w:rStyle w:val="Hipercze"/>
@@ -1192,7 +1199,7 @@
                 <w:noProof/>
                 <w:webHidden/>
               </w:rPr>
-              <w:instrText xml:space="preserve"> PAGEREF _Toc25616082 \h </w:instrText>
+              <w:instrText xml:space="preserve"> PAGEREF _Toc25668650 \h </w:instrText>
             </w:r>
             <w:r>
               <w:rPr>
@@ -1237,7 +1244,7 @@
               <w:lang w:eastAsia="pl-PL"/>
             </w:rPr>
           </w:pPr>
-          <w:hyperlink w:anchor="_Toc25616083" w:history="1">
+          <w:hyperlink w:anchor="_Toc25668651" w:history="1">
             <w:r>
               <w:rPr>
                 <w:rStyle w:val="Hipercze"/>
@@ -1280,7 +1287,7 @@
                 <w:noProof/>
                 <w:webHidden/>
               </w:rPr>
-              <w:instrText xml:space="preserve"> PAGEREF _Toc25616083 \h </w:instrText>
+              <w:instrText xml:space="preserve"> PAGEREF _Toc25668651 \h </w:instrText>
             </w:r>
             <w:r>
               <w:rPr>
@@ -1325,7 +1332,7 @@
               <w:lang w:eastAsia="pl-PL"/>
             </w:rPr>
           </w:pPr>
-          <w:hyperlink w:anchor="_Toc25616084" w:history="1">
+          <w:hyperlink w:anchor="_Toc25668652" w:history="1">
             <w:r>
               <w:rPr>
                 <w:rStyle w:val="Hipercze"/>
@@ -1368,7 +1375,7 @@
                 <w:noProof/>
                 <w:webHidden/>
               </w:rPr>
-              <w:instrText xml:space="preserve"> PAGEREF _Toc25616084 \h </w:instrText>
+              <w:instrText xml:space="preserve"> PAGEREF _Toc25668652 \h </w:instrText>
             </w:r>
             <w:r>
               <w:rPr>
@@ -1413,7 +1420,7 @@
               <w:lang w:eastAsia="pl-PL"/>
             </w:rPr>
           </w:pPr>
-          <w:hyperlink w:anchor="_Toc25616085" w:history="1">
+          <w:hyperlink w:anchor="_Toc25668653" w:history="1">
             <w:r>
               <w:rPr>
                 <w:rStyle w:val="Hipercze"/>
@@ -1456,7 +1463,7 @@
                 <w:noProof/>
                 <w:webHidden/>
               </w:rPr>
-              <w:instrText xml:space="preserve"> PAGEREF _Toc25616085 \h </w:instrText>
+              <w:instrText xml:space="preserve"> PAGEREF _Toc25668653 \h </w:instrText>
             </w:r>
             <w:r>
               <w:rPr>
@@ -1501,7 +1508,7 @@
               <w:lang w:eastAsia="pl-PL"/>
             </w:rPr>
           </w:pPr>
-          <w:hyperlink w:anchor="_Toc25616086" w:history="1">
+          <w:hyperlink w:anchor="_Toc25668654" w:history="1">
             <w:r>
               <w:rPr>
                 <w:rStyle w:val="Hipercze"/>
@@ -1544,7 +1551,7 @@
                 <w:noProof/>
                 <w:webHidden/>
               </w:rPr>
-              <w:instrText xml:space="preserve"> PAGEREF _Toc25616086 \h </w:instrText>
+              <w:instrText xml:space="preserve"> PAGEREF _Toc25668654 \h </w:instrText>
             </w:r>
             <w:r>
               <w:rPr>
@@ -1589,7 +1596,7 @@
               <w:lang w:eastAsia="pl-PL"/>
             </w:rPr>
           </w:pPr>
-          <w:hyperlink w:anchor="_Toc25616087" w:history="1">
+          <w:hyperlink w:anchor="_Toc25668655" w:history="1">
             <w:r>
               <w:rPr>
                 <w:rStyle w:val="Hipercze"/>
@@ -1632,7 +1639,7 @@
                 <w:noProof/>
                 <w:webHidden/>
               </w:rPr>
-              <w:instrText xml:space="preserve"> PAGEREF _Toc25616087 \h </w:instrText>
+              <w:instrText xml:space="preserve"> PAGEREF _Toc25668655 \h </w:instrText>
             </w:r>
             <w:r>
               <w:rPr>
@@ -1677,7 +1684,7 @@
               <w:lang w:eastAsia="pl-PL"/>
             </w:rPr>
           </w:pPr>
-          <w:hyperlink w:anchor="_Toc25616088" w:history="1">
+          <w:hyperlink w:anchor="_Toc25668656" w:history="1">
             <w:r>
               <w:rPr>
                 <w:rStyle w:val="Hipercze"/>
@@ -1720,7 +1727,7 @@
                 <w:noProof/>
                 <w:webHidden/>
               </w:rPr>
-              <w:instrText xml:space="preserve"> PAGEREF _Toc25616088 \h </w:instrText>
+              <w:instrText xml:space="preserve"> PAGEREF _Toc25668656 \h </w:instrText>
             </w:r>
             <w:r>
               <w:rPr>
@@ -1765,7 +1772,7 @@
               <w:lang w:eastAsia="pl-PL"/>
             </w:rPr>
           </w:pPr>
-          <w:hyperlink w:anchor="_Toc25616089" w:history="1">
+          <w:hyperlink w:anchor="_Toc25668657" w:history="1">
             <w:r>
               <w:rPr>
                 <w:rStyle w:val="Hipercze"/>
@@ -1808,7 +1815,7 @@
                 <w:noProof/>
                 <w:webHidden/>
               </w:rPr>
-              <w:instrText xml:space="preserve"> PAGEREF _Toc25616089 \h </w:instrText>
+              <w:instrText xml:space="preserve"> PAGEREF _Toc25668657 \h </w:instrText>
             </w:r>
             <w:r>
               <w:rPr>
@@ -1853,7 +1860,7 @@
               <w:lang w:eastAsia="pl-PL"/>
             </w:rPr>
           </w:pPr>
-          <w:hyperlink w:anchor="_Toc25616090" w:history="1">
+          <w:hyperlink w:anchor="_Toc25668658" w:history="1">
             <w:r>
               <w:rPr>
                 <w:rStyle w:val="Hipercze"/>
@@ -1898,7 +1905,7 @@
                 <w:noProof/>
                 <w:webHidden/>
               </w:rPr>
-              <w:instrText xml:space="preserve"> PAGEREF _Toc25616090 \h </w:instrText>
+              <w:instrText xml:space="preserve"> PAGEREF _Toc25668658 \h </w:instrText>
             </w:r>
             <w:r>
               <w:rPr>
@@ -1943,7 +1950,7 @@
               <w:lang w:eastAsia="pl-PL"/>
             </w:rPr>
           </w:pPr>
-          <w:hyperlink w:anchor="_Toc25616091" w:history="1">
+          <w:hyperlink w:anchor="_Toc25668659" w:history="1">
             <w:r>
               <w:rPr>
                 <w:rStyle w:val="Hipercze"/>
@@ -1987,7 +1994,7 @@
                 <w:noProof/>
                 <w:webHidden/>
               </w:rPr>
-              <w:instrText xml:space="preserve"> PAGEREF _Toc25616091 \h </w:instrText>
+              <w:instrText xml:space="preserve"> PAGEREF _Toc25668659 \h </w:instrText>
             </w:r>
             <w:r>
               <w:rPr>
@@ -2032,7 +2039,7 @@
               <w:lang w:eastAsia="pl-PL"/>
             </w:rPr>
           </w:pPr>
-          <w:hyperlink w:anchor="_Toc25616092" w:history="1">
+          <w:hyperlink w:anchor="_Toc25668660" w:history="1">
             <w:r>
               <w:rPr>
                 <w:rStyle w:val="Hipercze"/>
@@ -2076,7 +2083,7 @@
                 <w:noProof/>
                 <w:webHidden/>
               </w:rPr>
-              <w:instrText xml:space="preserve"> PAGEREF _Toc25616092 \h </w:instrText>
+              <w:instrText xml:space="preserve"> PAGEREF _Toc25668660 \h </w:instrText>
             </w:r>
             <w:r>
               <w:rPr>
@@ -2121,7 +2128,7 @@
               <w:lang w:eastAsia="pl-PL"/>
             </w:rPr>
           </w:pPr>
-          <w:hyperlink w:anchor="_Toc25616093" w:history="1">
+          <w:hyperlink w:anchor="_Toc25668661" w:history="1">
             <w:r>
               <w:rPr>
                 <w:rStyle w:val="Hipercze"/>
@@ -2164,7 +2171,7 @@
                 <w:noProof/>
                 <w:webHidden/>
               </w:rPr>
-              <w:instrText xml:space="preserve"> PAGEREF _Toc25616093 \h </w:instrText>
+              <w:instrText xml:space="preserve"> PAGEREF _Toc25668661 \h </w:instrText>
             </w:r>
             <w:r>
               <w:rPr>
@@ -2209,7 +2216,7 @@
               <w:lang w:eastAsia="pl-PL"/>
             </w:rPr>
           </w:pPr>
-          <w:hyperlink w:anchor="_Toc25616094" w:history="1">
+          <w:hyperlink w:anchor="_Toc25668662" w:history="1">
             <w:r>
               <w:rPr>
                 <w:rStyle w:val="Hipercze"/>
@@ -2252,7 +2259,7 @@
                 <w:noProof/>
                 <w:webHidden/>
               </w:rPr>
-              <w:instrText xml:space="preserve"> PAGEREF _Toc25616094 \h </w:instrText>
+              <w:instrText xml:space="preserve"> PAGEREF _Toc25668662 \h </w:instrText>
             </w:r>
             <w:r>
               <w:rPr>
@@ -2297,7 +2304,7 @@
               <w:lang w:eastAsia="pl-PL"/>
             </w:rPr>
           </w:pPr>
-          <w:hyperlink w:anchor="_Toc25616095" w:history="1">
+          <w:hyperlink w:anchor="_Toc25668663" w:history="1">
             <w:r>
               <w:rPr>
                 <w:rStyle w:val="Hipercze"/>
@@ -2340,7 +2347,7 @@
                 <w:noProof/>
                 <w:webHidden/>
               </w:rPr>
-              <w:instrText xml:space="preserve"> PAGEREF _Toc25616095 \h </w:instrText>
+              <w:instrText xml:space="preserve"> PAGEREF _Toc25668663 \h </w:instrText>
             </w:r>
             <w:r>
               <w:rPr>
@@ -2385,7 +2392,7 @@
               <w:lang w:eastAsia="pl-PL"/>
             </w:rPr>
           </w:pPr>
-          <w:hyperlink w:anchor="_Toc25616096" w:history="1">
+          <w:hyperlink w:anchor="_Toc25668664" w:history="1">
             <w:r>
               <w:rPr>
                 <w:rStyle w:val="Hipercze"/>
@@ -2428,7 +2435,7 @@
                 <w:noProof/>
                 <w:webHidden/>
               </w:rPr>
-              <w:instrText xml:space="preserve"> PAGEREF _Toc25616096 \h </w:instrText>
+              <w:instrText xml:space="preserve"> PAGEREF _Toc25668664 \h </w:instrText>
             </w:r>
             <w:r>
               <w:rPr>
@@ -2473,7 +2480,7 @@
               <w:lang w:eastAsia="pl-PL"/>
             </w:rPr>
           </w:pPr>
-          <w:hyperlink w:anchor="_Toc25616097" w:history="1">
+          <w:hyperlink w:anchor="_Toc25668665" w:history="1">
             <w:r>
               <w:rPr>
                 <w:rStyle w:val="Hipercze"/>
@@ -2516,7 +2523,7 @@
                 <w:noProof/>
                 <w:webHidden/>
               </w:rPr>
-              <w:instrText xml:space="preserve"> PAGEREF _Toc25616097 \h </w:instrText>
+              <w:instrText xml:space="preserve"> PAGEREF _Toc25668665 \h </w:instrText>
             </w:r>
             <w:r>
               <w:rPr>
@@ -2561,7 +2568,7 @@
               <w:lang w:eastAsia="pl-PL"/>
             </w:rPr>
           </w:pPr>
-          <w:hyperlink w:anchor="_Toc25616098" w:history="1">
+          <w:hyperlink w:anchor="_Toc25668666" w:history="1">
             <w:r>
               <w:rPr>
                 <w:rStyle w:val="Hipercze"/>
@@ -2604,7 +2611,7 @@
                 <w:noProof/>
                 <w:webHidden/>
               </w:rPr>
-              <w:instrText xml:space="preserve"> PAGEREF _Toc25616098 \h </w:instrText>
+              <w:instrText xml:space="preserve"> PAGEREF _Toc25668666 \h </w:instrText>
             </w:r>
             <w:r>
               <w:rPr>
@@ -2649,7 +2656,7 @@
               <w:lang w:eastAsia="pl-PL"/>
             </w:rPr>
           </w:pPr>
-          <w:hyperlink w:anchor="_Toc25616099" w:history="1">
+          <w:hyperlink w:anchor="_Toc25668667" w:history="1">
             <w:r>
               <w:rPr>
                 <w:rStyle w:val="Hipercze"/>
@@ -2692,7 +2699,7 @@
                 <w:noProof/>
                 <w:webHidden/>
               </w:rPr>
-              <w:instrText xml:space="preserve"> PAGEREF _Toc25616099 \h </w:instrText>
+              <w:instrText xml:space="preserve"> PAGEREF _Toc25668667 \h </w:instrText>
             </w:r>
             <w:r>
               <w:rPr>
@@ -2737,7 +2744,7 @@
               <w:lang w:eastAsia="pl-PL"/>
             </w:rPr>
           </w:pPr>
-          <w:hyperlink w:anchor="_Toc25616100" w:history="1">
+          <w:hyperlink w:anchor="_Toc25668668" w:history="1">
             <w:r>
               <w:rPr>
                 <w:rStyle w:val="Hipercze"/>
@@ -2780,7 +2787,7 @@
                 <w:noProof/>
                 <w:webHidden/>
               </w:rPr>
-              <w:instrText xml:space="preserve"> PAGEREF _Toc25616100 \h </w:instrText>
+              <w:instrText xml:space="preserve"> PAGEREF _Toc25668668 \h </w:instrText>
             </w:r>
             <w:r>
               <w:rPr>
@@ -2825,7 +2832,7 @@
               <w:lang w:eastAsia="pl-PL"/>
             </w:rPr>
           </w:pPr>
-          <w:hyperlink w:anchor="_Toc25616101" w:history="1">
+          <w:hyperlink w:anchor="_Toc25668669" w:history="1">
             <w:r>
               <w:rPr>
                 <w:rStyle w:val="Hipercze"/>
@@ -2868,7 +2875,7 @@
                 <w:noProof/>
                 <w:webHidden/>
               </w:rPr>
-              <w:instrText xml:space="preserve"> PAGEREF _Toc25616101 \h </w:instrText>
+              <w:instrText xml:space="preserve"> PAGEREF _Toc25668669 \h </w:instrText>
             </w:r>
             <w:r>
               <w:rPr>
@@ -2913,7 +2920,7 @@
               <w:lang w:eastAsia="pl-PL"/>
             </w:rPr>
           </w:pPr>
-          <w:hyperlink w:anchor="_Toc25616102" w:history="1">
+          <w:hyperlink w:anchor="_Toc25668670" w:history="1">
             <w:r>
               <w:rPr>
                 <w:rStyle w:val="Hipercze"/>
@@ -2956,7 +2963,7 @@
                 <w:noProof/>
                 <w:webHidden/>
               </w:rPr>
-              <w:instrText xml:space="preserve"> PAGEREF _Toc25616102 \h </w:instrText>
+              <w:instrText xml:space="preserve"> PAGEREF _Toc25668670 \h </w:instrText>
             </w:r>
             <w:r>
               <w:rPr>
@@ -2976,7 +2983,7 @@
                 <w:noProof/>
                 <w:webHidden/>
               </w:rPr>
-              <w:t>37</w:t>
+              <w:t>38</w:t>
             </w:r>
             <w:r>
               <w:rPr>
@@ -3001,7 +3008,7 @@
               <w:lang w:eastAsia="pl-PL"/>
             </w:rPr>
           </w:pPr>
-          <w:hyperlink w:anchor="_Toc25616103" w:history="1">
+          <w:hyperlink w:anchor="_Toc25668671" w:history="1">
             <w:r>
               <w:rPr>
                 <w:rStyle w:val="Hipercze"/>
@@ -3044,7 +3051,7 @@
                 <w:noProof/>
                 <w:webHidden/>
               </w:rPr>
-              <w:instrText xml:space="preserve"> PAGEREF _Toc25616103 \h </w:instrText>
+              <w:instrText xml:space="preserve"> PAGEREF _Toc25668671 \h </w:instrText>
             </w:r>
             <w:r>
               <w:rPr>
@@ -3064,7 +3071,7 @@
                 <w:noProof/>
                 <w:webHidden/>
               </w:rPr>
-              <w:t>39</w:t>
+              <w:t>40</w:t>
             </w:r>
             <w:r>
               <w:rPr>
@@ -3089,7 +3096,7 @@
               <w:lang w:eastAsia="pl-PL"/>
             </w:rPr>
           </w:pPr>
-          <w:hyperlink w:anchor="_Toc25616104" w:history="1">
+          <w:hyperlink w:anchor="_Toc25668672" w:history="1">
             <w:r>
               <w:rPr>
                 <w:rStyle w:val="Hipercze"/>
@@ -3132,7 +3139,7 @@
                 <w:noProof/>
                 <w:webHidden/>
               </w:rPr>
-              <w:instrText xml:space="preserve"> PAGEREF _Toc25616104 \h </w:instrText>
+              <w:instrText xml:space="preserve"> PAGEREF _Toc25668672 \h </w:instrText>
             </w:r>
             <w:r>
               <w:rPr>
@@ -3152,7 +3159,7 @@
                 <w:noProof/>
                 <w:webHidden/>
               </w:rPr>
-              <w:t>39</w:t>
+              <w:t>40</w:t>
             </w:r>
             <w:r>
               <w:rPr>
@@ -3177,7 +3184,7 @@
               <w:lang w:eastAsia="pl-PL"/>
             </w:rPr>
           </w:pPr>
-          <w:hyperlink w:anchor="_Toc25616105" w:history="1">
+          <w:hyperlink w:anchor="_Toc25668673" w:history="1">
             <w:r>
               <w:rPr>
                 <w:rStyle w:val="Hipercze"/>
@@ -3220,7 +3227,7 @@
                 <w:noProof/>
                 <w:webHidden/>
               </w:rPr>
-              <w:instrText xml:space="preserve"> PAGEREF _Toc25616105 \h </w:instrText>
+              <w:instrText xml:space="preserve"> PAGEREF _Toc25668673 \h </w:instrText>
             </w:r>
             <w:r>
               <w:rPr>
@@ -3240,7 +3247,7 @@
                 <w:noProof/>
                 <w:webHidden/>
               </w:rPr>
-              <w:t>40</w:t>
+              <w:t>41</w:t>
             </w:r>
             <w:r>
               <w:rPr>
@@ -3265,7 +3272,7 @@
               <w:lang w:eastAsia="pl-PL"/>
             </w:rPr>
           </w:pPr>
-          <w:hyperlink w:anchor="_Toc25616106" w:history="1">
+          <w:hyperlink w:anchor="_Toc25668674" w:history="1">
             <w:r>
               <w:rPr>
                 <w:rStyle w:val="Hipercze"/>
@@ -3308,7 +3315,7 @@
                 <w:noProof/>
                 <w:webHidden/>
               </w:rPr>
-              <w:instrText xml:space="preserve"> PAGEREF _Toc25616106 \h </w:instrText>
+              <w:instrText xml:space="preserve"> PAGEREF _Toc25668674 \h </w:instrText>
             </w:r>
             <w:r>
               <w:rPr>
@@ -3328,7 +3335,7 @@
                 <w:noProof/>
                 <w:webHidden/>
               </w:rPr>
-              <w:t>41</w:t>
+              <w:t>42</w:t>
             </w:r>
             <w:r>
               <w:rPr>
@@ -3353,7 +3360,7 @@
               <w:lang w:eastAsia="pl-PL"/>
             </w:rPr>
           </w:pPr>
-          <w:hyperlink w:anchor="_Toc25616107" w:history="1">
+          <w:hyperlink w:anchor="_Toc25668675" w:history="1">
             <w:r>
               <w:rPr>
                 <w:rStyle w:val="Hipercze"/>
@@ -3396,7 +3403,7 @@
                 <w:noProof/>
                 <w:webHidden/>
               </w:rPr>
-              <w:instrText xml:space="preserve"> PAGEREF _Toc25616107 \h </w:instrText>
+              <w:instrText xml:space="preserve"> PAGEREF _Toc25668675 \h </w:instrText>
             </w:r>
             <w:r>
               <w:rPr>
@@ -3416,7 +3423,7 @@
                 <w:noProof/>
                 <w:webHidden/>
               </w:rPr>
-              <w:t>41</w:t>
+              <w:t>42</w:t>
             </w:r>
             <w:r>
               <w:rPr>
@@ -3441,7 +3448,7 @@
               <w:lang w:eastAsia="pl-PL"/>
             </w:rPr>
           </w:pPr>
-          <w:hyperlink w:anchor="_Toc25616108" w:history="1">
+          <w:hyperlink w:anchor="_Toc25668676" w:history="1">
             <w:r>
               <w:rPr>
                 <w:rStyle w:val="Hipercze"/>
@@ -3484,7 +3491,7 @@
                 <w:noProof/>
                 <w:webHidden/>
               </w:rPr>
-              <w:instrText xml:space="preserve"> PAGEREF _Toc25616108 \h </w:instrText>
+              <w:instrText xml:space="preserve"> PAGEREF _Toc25668676 \h </w:instrText>
             </w:r>
             <w:r>
               <w:rPr>
@@ -3504,7 +3511,7 @@
                 <w:noProof/>
                 <w:webHidden/>
               </w:rPr>
-              <w:t>41</w:t>
+              <w:t>42</w:t>
             </w:r>
             <w:r>
               <w:rPr>
@@ -3529,7 +3536,7 @@
               <w:lang w:eastAsia="pl-PL"/>
             </w:rPr>
           </w:pPr>
-          <w:hyperlink w:anchor="_Toc25616109" w:history="1">
+          <w:hyperlink w:anchor="_Toc25668677" w:history="1">
             <w:r>
               <w:rPr>
                 <w:rStyle w:val="Hipercze"/>
@@ -3572,7 +3579,7 @@
                 <w:noProof/>
                 <w:webHidden/>
               </w:rPr>
-              <w:instrText xml:space="preserve"> PAGEREF _Toc25616109 \h </w:instrText>
+              <w:instrText xml:space="preserve"> PAGEREF _Toc25668677 \h </w:instrText>
             </w:r>
             <w:r>
               <w:rPr>
@@ -3592,7 +3599,7 @@
                 <w:noProof/>
                 <w:webHidden/>
               </w:rPr>
-              <w:t>42</w:t>
+              <w:t>43</w:t>
             </w:r>
             <w:r>
               <w:rPr>
@@ -3617,7 +3624,7 @@
               <w:lang w:eastAsia="pl-PL"/>
             </w:rPr>
           </w:pPr>
-          <w:hyperlink w:anchor="_Toc25616110" w:history="1">
+          <w:hyperlink w:anchor="_Toc25668678" w:history="1">
             <w:r>
               <w:rPr>
                 <w:rStyle w:val="Hipercze"/>
@@ -3660,7 +3667,7 @@
                 <w:noProof/>
                 <w:webHidden/>
               </w:rPr>
-              <w:instrText xml:space="preserve"> PAGEREF _Toc25616110 \h </w:instrText>
+              <w:instrText xml:space="preserve"> PAGEREF _Toc25668678 \h </w:instrText>
             </w:r>
             <w:r>
               <w:rPr>
@@ -3680,7 +3687,7 @@
                 <w:noProof/>
                 <w:webHidden/>
               </w:rPr>
-              <w:t>42</w:t>
+              <w:t>43</w:t>
             </w:r>
             <w:r>
               <w:rPr>
@@ -3705,7 +3712,7 @@
               <w:lang w:eastAsia="pl-PL"/>
             </w:rPr>
           </w:pPr>
-          <w:hyperlink w:anchor="_Toc25616111" w:history="1">
+          <w:hyperlink w:anchor="_Toc25668679" w:history="1">
             <w:r>
               <w:rPr>
                 <w:rStyle w:val="Hipercze"/>
@@ -3748,7 +3755,7 @@
                 <w:noProof/>
                 <w:webHidden/>
               </w:rPr>
-              <w:instrText xml:space="preserve"> PAGEREF _Toc25616111 \h </w:instrText>
+              <w:instrText xml:space="preserve"> PAGEREF _Toc25668679 \h </w:instrText>
             </w:r>
             <w:r>
               <w:rPr>
@@ -3768,7 +3775,7 @@
                 <w:noProof/>
                 <w:webHidden/>
               </w:rPr>
-              <w:t>42</w:t>
+              <w:t>43</w:t>
             </w:r>
             <w:r>
               <w:rPr>
@@ -3793,7 +3800,7 @@
               <w:lang w:eastAsia="pl-PL"/>
             </w:rPr>
           </w:pPr>
-          <w:hyperlink w:anchor="_Toc25616112" w:history="1">
+          <w:hyperlink w:anchor="_Toc25668680" w:history="1">
             <w:r>
               <w:rPr>
                 <w:rStyle w:val="Hipercze"/>
@@ -3836,7 +3843,7 @@
                 <w:noProof/>
                 <w:webHidden/>
               </w:rPr>
-              <w:instrText xml:space="preserve"> PAGEREF _Toc25616112 \h </w:instrText>
+              <w:instrText xml:space="preserve"> PAGEREF _Toc25668680 \h </w:instrText>
             </w:r>
             <w:r>
               <w:rPr>
@@ -3856,7 +3863,7 @@
                 <w:noProof/>
                 <w:webHidden/>
               </w:rPr>
-              <w:t>42</w:t>
+              <w:t>43</w:t>
             </w:r>
             <w:r>
               <w:rPr>
@@ -3880,7 +3887,7 @@
               <w:lang w:eastAsia="pl-PL"/>
             </w:rPr>
           </w:pPr>
-          <w:hyperlink w:anchor="_Toc25616113" w:history="1">
+          <w:hyperlink w:anchor="_Toc25668681" w:history="1">
             <w:r>
               <w:rPr>
                 <w:rStyle w:val="Hipercze"/>
@@ -3907,7 +3914,7 @@
                 <w:noProof/>
                 <w:webHidden/>
               </w:rPr>
-              <w:instrText xml:space="preserve"> PAGEREF _Toc25616113 \h </w:instrText>
+              <w:instrText xml:space="preserve"> PAGEREF _Toc25668681 \h </w:instrText>
             </w:r>
             <w:r>
               <w:rPr>
@@ -3927,7 +3934,7 @@
                 <w:noProof/>
                 <w:webHidden/>
               </w:rPr>
-              <w:t>43</w:t>
+              <w:t>44</w:t>
             </w:r>
             <w:r>
               <w:rPr>
@@ -3952,7 +3959,7 @@
               <w:lang w:eastAsia="pl-PL"/>
             </w:rPr>
           </w:pPr>
-          <w:hyperlink w:anchor="_Toc25616114" w:history="1">
+          <w:hyperlink w:anchor="_Toc25668682" w:history="1">
             <w:r>
               <w:rPr>
                 <w:rStyle w:val="Hipercze"/>
@@ -3995,7 +4002,7 @@
                 <w:noProof/>
                 <w:webHidden/>
               </w:rPr>
-              <w:instrText xml:space="preserve"> PAGEREF _Toc25616114 \h </w:instrText>
+              <w:instrText xml:space="preserve"> PAGEREF _Toc25668682 \h </w:instrText>
             </w:r>
             <w:r>
               <w:rPr>
@@ -4015,7 +4022,7 @@
                 <w:noProof/>
                 <w:webHidden/>
               </w:rPr>
-              <w:t>43</w:t>
+              <w:t>44</w:t>
             </w:r>
             <w:r>
               <w:rPr>
@@ -4040,7 +4047,7 @@
               <w:lang w:eastAsia="pl-PL"/>
             </w:rPr>
           </w:pPr>
-          <w:hyperlink w:anchor="_Toc25616115" w:history="1">
+          <w:hyperlink w:anchor="_Toc25668683" w:history="1">
             <w:r>
               <w:rPr>
                 <w:rStyle w:val="Hipercze"/>
@@ -4083,7 +4090,7 @@
                 <w:noProof/>
                 <w:webHidden/>
               </w:rPr>
-              <w:instrText xml:space="preserve"> PAGEREF _Toc25616115 \h </w:instrText>
+              <w:instrText xml:space="preserve"> PAGEREF _Toc25668683 \h </w:instrText>
             </w:r>
             <w:r>
               <w:rPr>
@@ -4103,7 +4110,7 @@
                 <w:noProof/>
                 <w:webHidden/>
               </w:rPr>
-              <w:t>43</w:t>
+              <w:t>44</w:t>
             </w:r>
             <w:r>
               <w:rPr>
@@ -4127,7 +4134,7 @@
               <w:lang w:eastAsia="pl-PL"/>
             </w:rPr>
           </w:pPr>
-          <w:hyperlink w:anchor="_Toc25616116" w:history="1">
+          <w:hyperlink w:anchor="_Toc25668684" w:history="1">
             <w:r>
               <w:rPr>
                 <w:rStyle w:val="Hipercze"/>
@@ -4154,7 +4161,7 @@
                 <w:noProof/>
                 <w:webHidden/>
               </w:rPr>
-              <w:instrText xml:space="preserve"> PAGEREF _Toc25616116 \h </w:instrText>
+              <w:instrText xml:space="preserve"> PAGEREF _Toc25668684 \h </w:instrText>
             </w:r>
             <w:r>
               <w:rPr>
@@ -4174,7 +4181,7 @@
                 <w:noProof/>
                 <w:webHidden/>
               </w:rPr>
-              <w:t>43</w:t>
+              <w:t>44</w:t>
             </w:r>
             <w:r>
               <w:rPr>
@@ -4198,7 +4205,7 @@
               <w:lang w:eastAsia="pl-PL"/>
             </w:rPr>
           </w:pPr>
-          <w:hyperlink w:anchor="_Toc25616117" w:history="1">
+          <w:hyperlink w:anchor="_Toc25668685" w:history="1">
             <w:r>
               <w:rPr>
                 <w:rStyle w:val="Hipercze"/>
@@ -4225,7 +4232,7 @@
                 <w:noProof/>
                 <w:webHidden/>
               </w:rPr>
-              <w:instrText xml:space="preserve"> PAGEREF _Toc25616117 \h </w:instrText>
+              <w:instrText xml:space="preserve"> PAGEREF _Toc25668685 \h </w:instrText>
             </w:r>
             <w:r>
               <w:rPr>
@@ -4245,7 +4252,7 @@
                 <w:noProof/>
                 <w:webHidden/>
               </w:rPr>
-              <w:t>44</w:t>
+              <w:t>45</w:t>
             </w:r>
             <w:r>
               <w:rPr>
@@ -4269,7 +4276,7 @@
               <w:lang w:eastAsia="pl-PL"/>
             </w:rPr>
           </w:pPr>
-          <w:hyperlink w:anchor="_Toc25616118" w:history="1">
+          <w:hyperlink w:anchor="_Toc25668686" w:history="1">
             <w:r>
               <w:rPr>
                 <w:rStyle w:val="Hipercze"/>
@@ -4296,7 +4303,7 @@
                 <w:noProof/>
                 <w:webHidden/>
               </w:rPr>
-              <w:instrText xml:space="preserve"> PAGEREF _Toc25616118 \h </w:instrText>
+              <w:instrText xml:space="preserve"> PAGEREF _Toc25668686 \h </w:instrText>
             </w:r>
             <w:r>
               <w:rPr>
@@ -4316,7 +4323,7 @@
                 <w:noProof/>
                 <w:webHidden/>
               </w:rPr>
-              <w:t>44</w:t>
+              <w:t>45</w:t>
             </w:r>
             <w:r>
               <w:rPr>
@@ -4340,7 +4347,7 @@
               <w:lang w:eastAsia="pl-PL"/>
             </w:rPr>
           </w:pPr>
-          <w:hyperlink w:anchor="_Toc25616119" w:history="1">
+          <w:hyperlink w:anchor="_Toc25668687" w:history="1">
             <w:r>
               <w:rPr>
                 <w:rStyle w:val="Hipercze"/>
@@ -4367,7 +4374,7 @@
                 <w:noProof/>
                 <w:webHidden/>
               </w:rPr>
-              <w:instrText xml:space="preserve"> PAGEREF _Toc25616119 \h </w:instrText>
+              <w:instrText xml:space="preserve"> PAGEREF _Toc25668687 \h </w:instrText>
             </w:r>
             <w:r>
               <w:rPr>
@@ -4387,7 +4394,7 @@
                 <w:noProof/>
                 <w:webHidden/>
               </w:rPr>
-              <w:t>45</w:t>
+              <w:t>46</w:t>
             </w:r>
             <w:r>
               <w:rPr>
@@ -4453,7 +4460,7 @@
       <w:pPr>
         <w:pStyle w:val="WstepZakonczenie"/>
       </w:pPr>
-      <w:bookmarkStart w:id="2" w:name="_Toc25616074"/>
+      <w:bookmarkStart w:id="2" w:name="_Toc25668642"/>
       <w:r>
         <w:lastRenderedPageBreak/>
         <w:t>Wstęp</w:t>
@@ -4465,7 +4472,7 @@
         <w:pStyle w:val="Nagwek1"/>
         <w:ind w:hanging="432"/>
       </w:pPr>
-      <w:bookmarkStart w:id="3" w:name="_Toc25616075"/>
+      <w:bookmarkStart w:id="3" w:name="_Toc25668643"/>
       <w:r>
         <w:t>Wprowadzenie do problematyki</w:t>
       </w:r>
@@ -4523,6 +4530,7 @@
           <w:id w:val="-1075431752"/>
           <w:citation/>
         </w:sdtPr>
+        <w:sdtEndPr/>
         <w:sdtContent>
           <w:r>
             <w:fldChar w:fldCharType="begin"/>
@@ -4787,6 +4795,7 @@
           <w:id w:val="-779259984"/>
           <w:citation/>
         </w:sdtPr>
+        <w:sdtEndPr/>
         <w:sdtContent>
           <w:r>
             <w:fldChar w:fldCharType="begin"/>
@@ -4876,7 +4885,7 @@
       <w:pPr>
         <w:pStyle w:val="Nagwek1"/>
       </w:pPr>
-      <w:bookmarkStart w:id="8" w:name="_Toc25616076"/>
+      <w:bookmarkStart w:id="8" w:name="_Toc25668644"/>
       <w:r>
         <w:lastRenderedPageBreak/>
         <w:t>Geneza i motywacja pracy</w:t>
@@ -5351,7 +5360,7 @@
       <w:pPr>
         <w:pStyle w:val="Nagwek1"/>
       </w:pPr>
-      <w:bookmarkStart w:id="10" w:name="_Toc25616077"/>
+      <w:bookmarkStart w:id="10" w:name="_Toc25668645"/>
       <w:r>
         <w:t>Cel i zakres pracy</w:t>
       </w:r>
@@ -5470,7 +5479,7 @@
       <w:pPr>
         <w:pStyle w:val="Nagwek1"/>
       </w:pPr>
-      <w:bookmarkStart w:id="11" w:name="_Toc25616078"/>
+      <w:bookmarkStart w:id="11" w:name="_Toc25668646"/>
       <w:r>
         <w:t>Struktura pracy</w:t>
       </w:r>
@@ -5541,7 +5550,7 @@
           <w:numId w:val="5"/>
         </w:numPr>
       </w:pPr>
-      <w:bookmarkStart w:id="12" w:name="_Toc25616079"/>
+      <w:bookmarkStart w:id="12" w:name="_Toc25668647"/>
       <w:r>
         <w:lastRenderedPageBreak/>
         <w:t>Sposoby</w:t>
@@ -5741,6 +5750,7 @@
           <w:id w:val="-1239787849"/>
           <w:citation/>
         </w:sdtPr>
+        <w:sdtEndPr/>
         <w:sdtContent>
           <w:r>
             <w:fldChar w:fldCharType="begin"/>
@@ -5791,6 +5801,7 @@
           <w:id w:val="-700092198"/>
           <w:citation/>
         </w:sdtPr>
+        <w:sdtEndPr/>
         <w:sdtContent>
           <w:r>
             <w:fldChar w:fldCharType="begin"/>
@@ -5866,7 +5877,7 @@
       <w:r>
         <w:t xml:space="preserve"> </w:t>
       </w:r>
-      <w:bookmarkStart w:id="14" w:name="_Toc25616080"/>
+      <w:bookmarkStart w:id="14" w:name="_Toc25668648"/>
       <w:r>
         <w:t xml:space="preserve">Aspekt </w:t>
       </w:r>
@@ -5977,6 +5988,7 @@
           <w:id w:val="532150106"/>
           <w:citation/>
         </w:sdtPr>
+        <w:sdtEndPr/>
         <w:sdtContent>
           <w:r>
             <w:fldChar w:fldCharType="begin"/>
@@ -6015,6 +6027,7 @@
           <w:id w:val="833888414"/>
           <w:citation/>
         </w:sdtPr>
+        <w:sdtEndPr/>
         <w:sdtContent>
           <w:r>
             <w:fldChar w:fldCharType="begin"/>
@@ -6064,6 +6077,7 @@
           <w:id w:val="-113066678"/>
           <w:citation/>
         </w:sdtPr>
+        <w:sdtEndPr/>
         <w:sdtContent>
           <w:r>
             <w:fldChar w:fldCharType="begin"/>
@@ -6128,7 +6142,7 @@
           <w:numId w:val="5"/>
         </w:numPr>
       </w:pPr>
-      <w:bookmarkStart w:id="17" w:name="_Toc25616081"/>
+      <w:bookmarkStart w:id="17" w:name="_Toc25668649"/>
       <w:r>
         <w:rPr>
           <w:rStyle w:val="Odwoaniedokomentarza"/>
@@ -6136,6 +6150,9 @@
           <w:b w:val="0"/>
         </w:rPr>
         <w:commentReference w:id="18"/>
+      </w:r>
+      <w:r>
+        <w:t xml:space="preserve"> Sposoby wykorzystania paragonów</w:t>
       </w:r>
       <w:bookmarkEnd w:id="17"/>
     </w:p>
@@ -6327,7 +6344,7 @@
           <w:numId w:val="5"/>
         </w:numPr>
       </w:pPr>
-      <w:bookmarkStart w:id="19" w:name="_Toc25616082"/>
+      <w:bookmarkStart w:id="19" w:name="_Toc25668650"/>
       <w:r>
         <w:t>Wizja sytemu</w:t>
       </w:r>
@@ -6344,7 +6361,7 @@
       <w:r>
         <w:t xml:space="preserve"> </w:t>
       </w:r>
-      <w:bookmarkStart w:id="20" w:name="_Toc25616083"/>
+      <w:bookmarkStart w:id="20" w:name="_Toc25668651"/>
       <w:r>
         <w:t>Wprowadzenie</w:t>
       </w:r>
@@ -6519,7 +6536,7 @@
           <w:numId w:val="5"/>
         </w:numPr>
       </w:pPr>
-      <w:bookmarkStart w:id="24" w:name="_Toc25616084"/>
+      <w:bookmarkStart w:id="24" w:name="_Toc25668652"/>
       <w:r>
         <w:t>Zidentyfikowanie grupy użytkowników</w:t>
       </w:r>
@@ -6606,7 +6623,7 @@
           <w:szCs w:val="24"/>
         </w:rPr>
       </w:pPr>
-      <w:bookmarkStart w:id="25" w:name="_Toc25616126"/>
+      <w:bookmarkStart w:id="25" w:name="_Toc25668694"/>
       <w:r>
         <w:rPr>
           <w:i/>
@@ -7002,7 +7019,7 @@
         <w:lastRenderedPageBreak/>
         <w:t xml:space="preserve"> </w:t>
       </w:r>
-      <w:bookmarkStart w:id="27" w:name="_Toc25616085"/>
+      <w:bookmarkStart w:id="27" w:name="_Toc25668653"/>
       <w:r>
         <w:t>Potrzeby i cechy</w:t>
       </w:r>
@@ -7030,7 +7047,7 @@
         </w:rPr>
         <w:t xml:space="preserve"> </w:t>
       </w:r>
-      <w:bookmarkStart w:id="29" w:name="_Toc25616127"/>
+      <w:bookmarkStart w:id="29" w:name="_Toc25668695"/>
       <w:r>
         <w:rPr>
           <w:i/>
@@ -7673,7 +7690,7 @@
         <w:lastRenderedPageBreak/>
         <w:t xml:space="preserve"> </w:t>
       </w:r>
-      <w:bookmarkStart w:id="31" w:name="_Toc25616086"/>
+      <w:bookmarkStart w:id="31" w:name="_Toc25668654"/>
       <w:r>
         <w:t>Inne wymagania produktowe</w:t>
       </w:r>
@@ -7703,7 +7720,7 @@
           <w:i/>
         </w:rPr>
       </w:pPr>
-      <w:bookmarkStart w:id="32" w:name="_Toc25616128"/>
+      <w:bookmarkStart w:id="32" w:name="_Toc25668696"/>
       <w:r>
         <w:rPr>
           <w:i/>
@@ -8102,7 +8119,7 @@
           <w:numId w:val="5"/>
         </w:numPr>
       </w:pPr>
-      <w:bookmarkStart w:id="33" w:name="_Toc25616087"/>
+      <w:bookmarkStart w:id="33" w:name="_Toc25668655"/>
       <w:commentRangeStart w:id="34"/>
       <w:r>
         <w:lastRenderedPageBreak/>
@@ -8158,7 +8175,7 @@
       <w:r>
         <w:t xml:space="preserve"> </w:t>
       </w:r>
-      <w:bookmarkStart w:id="36" w:name="_Toc25616088"/>
+      <w:bookmarkStart w:id="36" w:name="_Toc25668656"/>
       <w:r>
         <w:t>PanParagon</w:t>
       </w:r>
@@ -8217,6 +8234,7 @@
           <w:id w:val="-2094456818"/>
           <w:citation/>
         </w:sdtPr>
+        <w:sdtEndPr/>
         <w:sdtContent>
           <w:r>
             <w:fldChar w:fldCharType="begin"/>
@@ -8377,6 +8395,7 @@
           <w:id w:val="-1297522311"/>
           <w:citation/>
         </w:sdtPr>
+        <w:sdtEndPr/>
         <w:sdtContent>
           <w:r>
             <w:fldChar w:fldCharType="begin"/>
@@ -8682,6 +8701,7 @@
                                 <w:id w:val="-1288586920"/>
                                 <w:citation/>
                               </w:sdtPr>
+                              <w:sdtEndPr/>
                               <w:sdtContent>
                                 <w:r>
                                   <w:rPr>
@@ -8938,6 +8958,7 @@
                                 <w:id w:val="-2029172468"/>
                                 <w:citation/>
                               </w:sdtPr>
+                              <w:sdtEndPr/>
                               <w:sdtContent>
                                 <w:r>
                                   <w:rPr>
@@ -9176,6 +9197,7 @@
                                 <w:id w:val="2005073546"/>
                                 <w:citation/>
                               </w:sdtPr>
+                              <w:sdtEndPr/>
                               <w:sdtContent>
                                 <w:r>
                                   <w:rPr>
@@ -9550,6 +9572,7 @@
                                 <w:id w:val="-1381784804"/>
                                 <w:citation/>
                               </w:sdtPr>
+                              <w:sdtEndPr/>
                               <w:sdtContent>
                                 <w:r>
                                   <w:rPr>
@@ -9736,7 +9759,7 @@
         <w:lastRenderedPageBreak/>
         <w:t xml:space="preserve"> </w:t>
       </w:r>
-      <w:bookmarkStart w:id="39" w:name="_Toc25616089"/>
+      <w:bookmarkStart w:id="39" w:name="_Toc25668657"/>
       <w:r>
         <w:t>Paragon: Paragony i karty lojalnościowe w jednym miejscu</w:t>
       </w:r>
@@ -10206,6 +10229,7 @@
                                 <w:id w:val="-578284964"/>
                                 <w:citation/>
                               </w:sdtPr>
+                              <w:sdtEndPr/>
                               <w:sdtContent>
                                 <w:r>
                                   <w:rPr>
@@ -10501,6 +10525,7 @@
                                 <w:id w:val="1930617674"/>
                                 <w:citation/>
                               </w:sdtPr>
+                              <w:sdtEndPr/>
                               <w:sdtContent>
                                 <w:r>
                                   <w:rPr>
@@ -10990,6 +11015,7 @@
                                 <w:id w:val="-320119919"/>
                                 <w:citation/>
                               </w:sdtPr>
+                              <w:sdtEndPr/>
                               <w:sdtContent>
                                 <w:r>
                                   <w:rPr>
@@ -11197,7 +11223,7 @@
         <w:lastRenderedPageBreak/>
         <w:t xml:space="preserve"> </w:t>
       </w:r>
-      <w:bookmarkStart w:id="41" w:name="_Toc25616090"/>
+      <w:bookmarkStart w:id="41" w:name="_Toc25668658"/>
       <w:r>
         <w:rPr>
           <w:lang w:val="en-GB"/>
@@ -11592,6 +11618,7 @@
                                 <w:id w:val="247088138"/>
                                 <w:citation/>
                               </w:sdtPr>
+                              <w:sdtEndPr/>
                               <w:sdtContent>
                                 <w:r>
                                   <w:rPr>
@@ -11820,13 +11847,7 @@
                               <w:rPr>
                                 <w:i/>
                               </w:rPr>
-                              <w:t xml:space="preserve">Rysunek 3.9 - </w:t>
-                            </w:r>
-                            <w:r>
-                              <w:rPr>
-                                <w:i/>
-                              </w:rPr>
-                              <w:t>Receipt Lens-Expense Tracking &amp; Reporting</w:t>
+                              <w:t>Rysunek 3.9 - Receipt Lens-Expense Tracking &amp; Reporting</w:t>
                             </w:r>
                             <w:sdt>
                               <w:sdtPr>
@@ -11837,6 +11858,7 @@
                                 <w:id w:val="2141536738"/>
                                 <w:citation/>
                               </w:sdtPr>
+                              <w:sdtEndPr/>
                               <w:sdtContent>
                                 <w:r>
                                   <w:rPr>
@@ -11935,13 +11957,7 @@
                         <w:rPr>
                           <w:i/>
                         </w:rPr>
-                        <w:t xml:space="preserve">Rysunek 3.9 - </w:t>
-                      </w:r>
-                      <w:r>
-                        <w:rPr>
-                          <w:i/>
-                        </w:rPr>
-                        <w:t>Receipt Lens-Expense Tracking &amp; Reporting</w:t>
+                        <w:t>Rysunek 3.9 - Receipt Lens-Expense Tracking &amp; Reporting</w:t>
                       </w:r>
                       <w:sdt>
                         <w:sdtPr>
@@ -12045,7 +12061,7 @@
         <w:lastRenderedPageBreak/>
         <w:t xml:space="preserve"> </w:t>
       </w:r>
-      <w:bookmarkStart w:id="42" w:name="_Toc25616091"/>
+      <w:bookmarkStart w:id="42" w:name="_Toc25668659"/>
       <w:proofErr w:type="spellStart"/>
       <w:r>
         <w:t>Receipt</w:t>
@@ -12464,13 +12480,7 @@
                               <w:rPr>
                                 <w:i/>
                               </w:rPr>
-                              <w:t xml:space="preserve">Rysunek 3.10 – </w:t>
-                            </w:r>
-                            <w:r>
-                              <w:rPr>
-                                <w:i/>
-                              </w:rPr>
-                              <w:t>Receipt Bank</w:t>
+                              <w:t>Rysunek 3.10 – Receipt Bank</w:t>
                             </w:r>
                             <w:sdt>
                               <w:sdtPr>
@@ -12480,6 +12490,7 @@
                                 <w:id w:val="-1658678021"/>
                                 <w:citation/>
                               </w:sdtPr>
+                              <w:sdtEndPr/>
                               <w:sdtContent>
                                 <w:r>
                                   <w:rPr>
@@ -12571,13 +12582,7 @@
                         <w:rPr>
                           <w:i/>
                         </w:rPr>
-                        <w:t xml:space="preserve">Rysunek 3.10 – </w:t>
-                      </w:r>
-                      <w:r>
-                        <w:rPr>
-                          <w:i/>
-                        </w:rPr>
-                        <w:t>Receipt Bank</w:t>
+                        <w:t>Rysunek 3.10 – Receipt Bank</w:t>
                       </w:r>
                       <w:sdt>
                         <w:sdtPr>
@@ -12721,13 +12726,7 @@
                               <w:rPr>
                                 <w:i/>
                               </w:rPr>
-                              <w:t xml:space="preserve"> – </w:t>
-                            </w:r>
-                            <w:r>
-                              <w:rPr>
-                                <w:i/>
-                              </w:rPr>
-                              <w:t>Receipt Bank</w:t>
+                              <w:t xml:space="preserve"> – Receipt Bank</w:t>
                             </w:r>
                             <w:sdt>
                               <w:sdtPr>
@@ -12737,6 +12736,7 @@
                                 <w:id w:val="-1420396532"/>
                                 <w:citation/>
                               </w:sdtPr>
+                              <w:sdtEndPr/>
                               <w:sdtContent>
                                 <w:r>
                                   <w:rPr>
@@ -12838,13 +12838,7 @@
                         <w:rPr>
                           <w:i/>
                         </w:rPr>
-                        <w:t xml:space="preserve"> – </w:t>
-                      </w:r>
-                      <w:r>
-                        <w:rPr>
-                          <w:i/>
-                        </w:rPr>
-                        <w:t>Receipt Bank</w:t>
+                        <w:t xml:space="preserve"> – Receipt Bank</w:t>
                       </w:r>
                       <w:sdt>
                         <w:sdtPr>
@@ -12938,7 +12932,7 @@
         <w:lastRenderedPageBreak/>
         <w:t xml:space="preserve"> </w:t>
       </w:r>
-      <w:bookmarkStart w:id="44" w:name="_Toc25616092"/>
+      <w:bookmarkStart w:id="44" w:name="_Toc25668660"/>
       <w:r>
         <w:t>Podsumowanie</w:t>
       </w:r>
@@ -12977,7 +12971,7 @@
           <w:i/>
         </w:rPr>
       </w:pPr>
-      <w:bookmarkStart w:id="45" w:name="_Toc25616129"/>
+      <w:bookmarkStart w:id="45" w:name="_Toc25668697"/>
       <w:r>
         <w:rPr>
           <w:i/>
@@ -14721,7 +14715,7 @@
           <w:numId w:val="5"/>
         </w:numPr>
       </w:pPr>
-      <w:bookmarkStart w:id="47" w:name="_Toc25616093"/>
+      <w:bookmarkStart w:id="47" w:name="_Toc25668661"/>
       <w:r>
         <w:t>Specyfikacja i analiza wymagań</w:t>
       </w:r>
@@ -14738,7 +14732,7 @@
       <w:r>
         <w:t xml:space="preserve"> </w:t>
       </w:r>
-      <w:bookmarkStart w:id="48" w:name="_Toc25616094"/>
+      <w:bookmarkStart w:id="48" w:name="_Toc25668662"/>
       <w:r>
         <w:t>Słownik pojęć</w:t>
       </w:r>
@@ -14769,7 +14763,7 @@
           <w:i/>
         </w:rPr>
       </w:pPr>
-      <w:bookmarkStart w:id="50" w:name="_Toc25616130"/>
+      <w:bookmarkStart w:id="50" w:name="_Toc25668698"/>
       <w:bookmarkEnd w:id="49"/>
       <w:r>
         <w:rPr>
@@ -15739,7 +15733,7 @@
       <w:r>
         <w:t xml:space="preserve"> </w:t>
       </w:r>
-      <w:bookmarkStart w:id="53" w:name="_Toc25616095"/>
+      <w:bookmarkStart w:id="53" w:name="_Toc25668663"/>
       <w:r>
         <w:t xml:space="preserve">Reguły biznesowe </w:t>
       </w:r>
@@ -16033,7 +16027,13 @@
         <w:t>4</w:t>
       </w:r>
       <w:r>
-        <w:t>. Paragon musi posiadać sumę pieniężną (znajdującą się na paragonie)</w:t>
+        <w:t xml:space="preserve">. Paragon musi posiadać </w:t>
+      </w:r>
+      <w:r>
+        <w:t>kwotę pieniężną</w:t>
+      </w:r>
+      <w:r>
+        <w:t xml:space="preserve"> (znajdującą się na paragonie)</w:t>
       </w:r>
     </w:p>
     <w:p>
@@ -16092,6 +16092,11 @@
       </w:r>
     </w:p>
     <w:p>
+      <w:r>
+        <w:t>REG018. Nazwa znacznika musi rozpoczynać się od znaku „#”</w:t>
+      </w:r>
+    </w:p>
+    <w:p>
       <w:pPr>
         <w:rPr>
           <w:b/>
@@ -16112,7 +16117,10 @@
         <w:t>REG0</w:t>
       </w:r>
       <w:r>
-        <w:t>18</w:t>
+        <w:t>1</w:t>
+      </w:r>
+      <w:r>
+        <w:t>9</w:t>
       </w:r>
       <w:r>
         <w:t xml:space="preserve">. </w:t>
@@ -16129,7 +16137,7 @@
         <w:t>REG0</w:t>
       </w:r>
       <w:r>
-        <w:t>19</w:t>
+        <w:t>20</w:t>
       </w:r>
       <w:r>
         <w:t>.</w:t>
@@ -16143,7 +16151,7 @@
         <w:t>REG02</w:t>
       </w:r>
       <w:r>
-        <w:t>0</w:t>
+        <w:t>1</w:t>
       </w:r>
       <w:r>
         <w:t>.</w:t>
@@ -16160,7 +16168,7 @@
         <w:t>REG02</w:t>
       </w:r>
       <w:r>
-        <w:t>1</w:t>
+        <w:t>2</w:t>
       </w:r>
       <w:r>
         <w:t>.</w:t>
@@ -16190,7 +16198,7 @@
         <w:t>REG02</w:t>
       </w:r>
       <w:r>
-        <w:t>2</w:t>
+        <w:t>3</w:t>
       </w:r>
       <w:r>
         <w:t>.</w:t>
@@ -16224,18 +16232,18 @@
         </w:rPr>
         <w:lastRenderedPageBreak/>
         <w:drawing>
-          <wp:anchor distT="0" distB="0" distL="114300" distR="114300" simplePos="0" relativeHeight="251718656" behindDoc="0" locked="0" layoutInCell="1" allowOverlap="1" wp14:anchorId="349DAA2A" wp14:editId="4DAD28D3">
+          <wp:anchor distT="0" distB="0" distL="114300" distR="114300" simplePos="0" relativeHeight="251741184" behindDoc="0" locked="0" layoutInCell="1" allowOverlap="1" wp14:anchorId="2A0B3CAB" wp14:editId="5B1E9E81">
             <wp:simplePos x="0" y="0"/>
-            <wp:positionH relativeFrom="page">
-              <wp:align>center</wp:align>
+            <wp:positionH relativeFrom="column">
+              <wp:posOffset>-589280</wp:posOffset>
             </wp:positionH>
             <wp:positionV relativeFrom="paragraph">
-              <wp:posOffset>3175</wp:posOffset>
+              <wp:posOffset>4445</wp:posOffset>
             </wp:positionV>
-            <wp:extent cx="6633845" cy="4220845"/>
-            <wp:effectExtent l="0" t="0" r="0" b="8255"/>
+            <wp:extent cx="6421755" cy="4086225"/>
+            <wp:effectExtent l="0" t="0" r="0" b="9525"/>
             <wp:wrapSquare wrapText="bothSides"/>
-            <wp:docPr id="24" name="Obraz 24"/>
+            <wp:docPr id="3" name="Obraz 3"/>
             <wp:cNvGraphicFramePr>
               <a:graphicFrameLocks xmlns:a="http://schemas.openxmlformats.org/drawingml/2006/main" noChangeAspect="1"/>
             </wp:cNvGraphicFramePr>
@@ -16261,7 +16269,7 @@
                   <pic:spPr>
                     <a:xfrm>
                       <a:off x="0" y="0"/>
-                      <a:ext cx="6633845" cy="4220845"/>
+                      <a:ext cx="6421755" cy="4086225"/>
                     </a:xfrm>
                     <a:prstGeom prst="rect">
                       <a:avLst/>
@@ -16287,7 +16295,7 @@
           <w:i/>
         </w:rPr>
       </w:pPr>
-      <w:bookmarkStart w:id="58" w:name="_Toc25616120"/>
+      <w:bookmarkStart w:id="58" w:name="_Toc25668688"/>
       <w:r>
         <w:rPr>
           <w:i/>
@@ -16478,7 +16486,7 @@
       <w:r>
         <w:t xml:space="preserve"> </w:t>
       </w:r>
-      <w:bookmarkStart w:id="59" w:name="_Toc25616096"/>
+      <w:bookmarkStart w:id="59" w:name="_Toc25668664"/>
       <w:r>
         <w:t>Historyjki użytkowników</w:t>
       </w:r>
@@ -17175,7 +17183,7 @@
           <w:i/>
         </w:rPr>
       </w:pPr>
-      <w:bookmarkStart w:id="61" w:name="_Toc25616131"/>
+      <w:bookmarkStart w:id="61" w:name="_Toc25668699"/>
       <w:r>
         <w:rPr>
           <w:i/>
@@ -21905,7 +21913,7 @@
       <w:r>
         <w:t xml:space="preserve"> </w:t>
       </w:r>
-      <w:bookmarkStart w:id="62" w:name="_Toc25616097"/>
+      <w:bookmarkStart w:id="62" w:name="_Toc25668665"/>
       <w:r>
         <w:t>Diagram Przypadków użycia</w:t>
       </w:r>
@@ -22041,7 +22049,7 @@
           <w:i/>
         </w:rPr>
       </w:pPr>
-      <w:bookmarkStart w:id="63" w:name="_Toc25616121"/>
+      <w:bookmarkStart w:id="63" w:name="_Toc25668689"/>
       <w:r>
         <w:rPr>
           <w:i/>
@@ -22176,7 +22184,7 @@
         <w:lastRenderedPageBreak/>
         <w:t xml:space="preserve"> </w:t>
       </w:r>
-      <w:bookmarkStart w:id="64" w:name="_Toc25616098"/>
+      <w:bookmarkStart w:id="64" w:name="_Toc25668666"/>
       <w:r>
         <w:t>Skrócony opis przypadków użycia</w:t>
       </w:r>
@@ -22195,7 +22203,7 @@
       <w:pPr>
         <w:pStyle w:val="Legenda"/>
       </w:pPr>
-      <w:bookmarkStart w:id="65" w:name="_Toc25616132"/>
+      <w:bookmarkStart w:id="65" w:name="_Toc25668700"/>
       <w:r>
         <w:t xml:space="preserve">Tabela </w:t>
       </w:r>
@@ -22203,7 +22211,10 @@
         <w:fldChar w:fldCharType="begin"/>
       </w:r>
       <w:r>
-        <w:instrText xml:space="preserve"> SEQ Tabela \* ARABIC </w:instrText>
+        <w:instrText xml:space="preserve"> SEQ Tabe</w:instrText>
+      </w:r>
+      <w:r>
+        <w:instrText xml:space="preserve">la \* ARABIC </w:instrText>
       </w:r>
       <w:r>
         <w:fldChar w:fldCharType="separate"/>
@@ -23567,7 +23578,7 @@
         <w:lastRenderedPageBreak/>
         <w:t xml:space="preserve"> </w:t>
       </w:r>
-      <w:bookmarkStart w:id="66" w:name="_Toc25616099"/>
+      <w:bookmarkStart w:id="66" w:name="_Toc25668667"/>
       <w:r>
         <w:t>Scenariusze przypadków użycia wraz z prototypami interfejsów</w:t>
       </w:r>
@@ -23673,7 +23684,7 @@
           <w:i/>
         </w:rPr>
       </w:pPr>
-      <w:bookmarkStart w:id="67" w:name="_Toc25616133"/>
+      <w:bookmarkStart w:id="67" w:name="_Toc25668701"/>
       <w:r>
         <w:rPr>
           <w:i/>
@@ -24585,7 +24596,7 @@
       <w:pPr>
         <w:pStyle w:val="Legenda"/>
       </w:pPr>
-      <w:bookmarkStart w:id="68" w:name="_Toc25616122"/>
+      <w:bookmarkStart w:id="68" w:name="_Toc25668690"/>
       <w:r>
         <w:t xml:space="preserve">Rysunek </w:t>
       </w:r>
@@ -24605,6 +24616,9 @@
         <w:t>4</w:t>
       </w:r>
       <w:r>
+        <w:rPr>
+          <w:noProof/>
+        </w:rPr>
         <w:fldChar w:fldCharType="end"/>
       </w:r>
       <w:r>
@@ -24626,6 +24640,9 @@
         <w:t>3</w:t>
       </w:r>
       <w:r>
+        <w:rPr>
+          <w:noProof/>
+        </w:rPr>
         <w:fldChar w:fldCharType="end"/>
       </w:r>
       <w:r>
@@ -24816,6 +24833,9 @@
         <w:t>4</w:t>
       </w:r>
       <w:r>
+        <w:rPr>
+          <w:noProof/>
+        </w:rPr>
         <w:fldChar w:fldCharType="end"/>
       </w:r>
       <w:r>
@@ -24940,7 +24960,7 @@
           <w:szCs w:val="23"/>
         </w:rPr>
       </w:pPr>
-      <w:bookmarkStart w:id="69" w:name="_Toc25616134"/>
+      <w:bookmarkStart w:id="69" w:name="_Toc25668702"/>
       <w:r>
         <w:rPr>
           <w:i/>
@@ -26139,6 +26159,9 @@
         <w:t>4</w:t>
       </w:r>
       <w:r>
+        <w:rPr>
+          <w:noProof/>
+        </w:rPr>
         <w:fldChar w:fldCharType="end"/>
       </w:r>
       <w:r>
@@ -26266,7 +26289,7 @@
           <w:szCs w:val="23"/>
         </w:rPr>
       </w:pPr>
-      <w:bookmarkStart w:id="71" w:name="_Toc25616135"/>
+      <w:bookmarkStart w:id="71" w:name="_Toc25668703"/>
       <w:r>
         <w:rPr>
           <w:i/>
@@ -26944,6 +26967,9 @@
         <w:br w:type="page"/>
       </w:r>
       <w:r>
+        <w:rPr>
+          <w:noProof/>
+        </w:rPr>
         <w:lastRenderedPageBreak/>
         <w:drawing>
           <wp:anchor distT="0" distB="0" distL="114300" distR="114300" simplePos="0" relativeHeight="251731968" behindDoc="0" locked="0" layoutInCell="1" allowOverlap="1" wp14:anchorId="54D1BD41" wp14:editId="6ABCC842">
@@ -27002,6 +27028,9 @@
         </w:drawing>
       </w:r>
       <w:r>
+        <w:rPr>
+          <w:noProof/>
+        </w:rPr>
         <w:drawing>
           <wp:anchor distT="0" distB="0" distL="114300" distR="114300" simplePos="0" relativeHeight="251739136" behindDoc="0" locked="0" layoutInCell="1" allowOverlap="1" wp14:anchorId="229314F7" wp14:editId="5A90D228">
             <wp:simplePos x="0" y="0"/>
@@ -27077,6 +27106,9 @@
         <w:t>4</w:t>
       </w:r>
       <w:r>
+        <w:rPr>
+          <w:noProof/>
+        </w:rPr>
         <w:fldChar w:fldCharType="end"/>
       </w:r>
       <w:r>
@@ -27197,6 +27229,9 @@
         <w:t>4</w:t>
       </w:r>
       <w:r>
+        <w:rPr>
+          <w:noProof/>
+        </w:rPr>
         <w:fldChar w:fldCharType="end"/>
       </w:r>
       <w:r>
@@ -27342,7 +27377,7 @@
           <w:szCs w:val="23"/>
         </w:rPr>
       </w:pPr>
-      <w:bookmarkStart w:id="72" w:name="_Toc25616136"/>
+      <w:bookmarkStart w:id="72" w:name="_Toc25668704"/>
       <w:r>
         <w:rPr>
           <w:i/>
@@ -29271,20 +29306,15 @@
           <w:numId w:val="5"/>
         </w:numPr>
       </w:pPr>
-      <w:bookmarkStart w:id="73" w:name="_Toc25616100"/>
+      <w:bookmarkStart w:id="73" w:name="_Toc25668668"/>
       <w:r>
         <w:lastRenderedPageBreak/>
         <w:t>Projekt</w:t>
       </w:r>
       <w:r>
-        <w:t xml:space="preserve"> aplikacji </w:t>
-      </w:r>
-      <w:proofErr w:type="spellStart"/>
-      <w:r>
-        <w:t>ReceiptCarer</w:t>
+        <w:t xml:space="preserve"> aplikacji ReceiptCarer</w:t>
       </w:r>
       <w:bookmarkEnd w:id="73"/>
-      <w:proofErr w:type="spellEnd"/>
     </w:p>
     <w:p>
       <w:pPr>
@@ -29340,7 +29370,7 @@
       <w:r>
         <w:t xml:space="preserve"> </w:t>
       </w:r>
-      <w:bookmarkStart w:id="75" w:name="_Toc25616101"/>
+      <w:bookmarkStart w:id="75" w:name="_Toc25668669"/>
       <w:r>
         <w:t>Wykorzystane środowiska i narzędzia programistyczne</w:t>
       </w:r>
@@ -29368,6 +29398,7 @@
           <w:id w:val="110402268"/>
           <w:citation/>
         </w:sdtPr>
+        <w:sdtEndPr/>
         <w:sdtContent>
           <w:r>
             <w:fldChar w:fldCharType="begin"/>
@@ -29393,6 +29424,9 @@
         <w:t xml:space="preserve"> w środowisku </w:t>
       </w:r>
       <w:r>
+        <w:t xml:space="preserve">programistycznym </w:t>
+      </w:r>
+      <w:r>
         <w:rPr>
           <w:b/>
         </w:rPr>
@@ -29406,12 +29440,13 @@
           <w:id w:val="-614677376"/>
           <w:citation/>
         </w:sdtPr>
+        <w:sdtEndPr/>
         <w:sdtContent>
           <w:r>
             <w:fldChar w:fldCharType="begin"/>
           </w:r>
           <w:r>
-            <w:instrText xml:space="preserve"> CITATION android \l 1045 </w:instrText>
+            <w:instrText xml:space="preserve">CITATION androidstudio \l 1045 </w:instrText>
           </w:r>
           <w:r>
             <w:fldChar w:fldCharType="separate"/>
@@ -29450,6 +29485,7 @@
           <w:id w:val="1994440836"/>
           <w:citation/>
         </w:sdtPr>
+        <w:sdtEndPr/>
         <w:sdtContent>
           <w:r>
             <w:rPr>
@@ -29490,7 +29526,13 @@
         <w:t xml:space="preserve"> </w:t>
       </w:r>
       <w:r>
-        <w:t xml:space="preserve">do zaimplementowania systemu logowania się i rejestracji do aplikacji. Baza danych została także zrealizowana za pomocą </w:t>
+        <w:t xml:space="preserve">do </w:t>
+      </w:r>
+      <w:r>
+        <w:t>zaimplementowania</w:t>
+      </w:r>
+      <w:r>
+        <w:t xml:space="preserve"> systemu logowania się i rejestracji do aplikacji. Baza danych została także zrealizowana za pomocą </w:t>
       </w:r>
       <w:r>
         <w:rPr>
@@ -29524,6 +29566,7 @@
           <w:id w:val="-672488404"/>
           <w:citation/>
         </w:sdtPr>
+        <w:sdtEndPr/>
         <w:sdtContent>
           <w:r>
             <w:rPr>
@@ -29563,12 +29606,26 @@
       <w:r>
         <w:t xml:space="preserve">Za pomocą systemu kontroli wersji </w:t>
       </w:r>
+      <w:proofErr w:type="spellStart"/>
       <w:r>
         <w:rPr>
           <w:b/>
         </w:rPr>
-        <w:t>GIT</w:t>
-      </w:r>
+        <w:t>G</w:t>
+      </w:r>
+      <w:r>
+        <w:rPr>
+          <w:b/>
+        </w:rPr>
+        <w:t>i</w:t>
+      </w:r>
+      <w:r>
+        <w:rPr>
+          <w:b/>
+        </w:rPr>
+        <w:t>T</w:t>
+      </w:r>
+      <w:proofErr w:type="spellEnd"/>
       <w:sdt>
         <w:sdtPr>
           <w:rPr>
@@ -29577,6 +29634,7 @@
           <w:id w:val="-488096666"/>
           <w:citation/>
         </w:sdtPr>
+        <w:sdtEndPr/>
         <w:sdtContent>
           <w:r>
             <w:rPr>
@@ -29624,83 +29682,13 @@
         <w:t xml:space="preserve"> </w:t>
       </w:r>
       <w:r>
-        <w:t xml:space="preserve">oraz hostującego go serwisu </w:t>
+        <w:t xml:space="preserve">utrzymano stabilność i skalowalność projektu. Do przygotowania wszelkiego rodzaju diagramów zastosowano </w:t>
       </w:r>
       <w:r>
         <w:rPr>
           <w:b/>
         </w:rPr>
-        <w:t>GitHub</w:t>
-      </w:r>
-      <w:r>
-        <w:rPr>
-          <w:b/>
-        </w:rPr>
-        <w:t xml:space="preserve"> </w:t>
-      </w:r>
-      <w:sdt>
-        <w:sdtPr>
-          <w:rPr>
-            <w:b/>
-          </w:rPr>
-          <w:id w:val="708689484"/>
-          <w:citation/>
-        </w:sdtPr>
-        <w:sdtContent>
-          <w:r>
-            <w:rPr>
-              <w:b/>
-            </w:rPr>
-            <w:fldChar w:fldCharType="begin"/>
-          </w:r>
-          <w:r>
-            <w:rPr>
-              <w:b/>
-            </w:rPr>
-            <w:instrText xml:space="preserve"> CITATION github \l 1045 </w:instrText>
-          </w:r>
-          <w:r>
-            <w:rPr>
-              <w:b/>
-            </w:rPr>
-            <w:fldChar w:fldCharType="separate"/>
-          </w:r>
-          <w:r>
-            <w:rPr>
-              <w:noProof/>
-            </w:rPr>
-            <w:t>[12]</w:t>
-          </w:r>
-          <w:r>
-            <w:rPr>
-              <w:b/>
-            </w:rPr>
-            <w:fldChar w:fldCharType="end"/>
-          </w:r>
-        </w:sdtContent>
-      </w:sdt>
-      <w:r>
-        <w:t xml:space="preserve"> utrzymano stabilność i skalowalność projektu. Do przygotowania wszelkiego rodzaju diagramów zastosowano </w:t>
-      </w:r>
-      <w:r>
-        <w:rPr>
-          <w:b/>
-        </w:rPr>
-        <w:t xml:space="preserve">Visual </w:t>
-      </w:r>
-      <w:proofErr w:type="spellStart"/>
-      <w:r>
-        <w:rPr>
-          <w:b/>
-        </w:rPr>
-        <w:t>Paradigm</w:t>
-      </w:r>
-      <w:proofErr w:type="spellEnd"/>
-      <w:r>
-        <w:rPr>
-          <w:b/>
-        </w:rPr>
-        <w:t xml:space="preserve"> Online</w:t>
+        <w:t>Visual Paradigm Online</w:t>
       </w:r>
       <w:sdt>
         <w:sdtPr>
@@ -29710,6 +29698,7 @@
           <w:id w:val="2132439889"/>
           <w:citation/>
         </w:sdtPr>
+        <w:sdtEndPr/>
         <w:sdtContent>
           <w:r>
             <w:rPr>
@@ -29740,7 +29729,7 @@
             <w:rPr>
               <w:noProof/>
             </w:rPr>
-            <w:t>[13]</w:t>
+            <w:t>[12]</w:t>
           </w:r>
           <w:r>
             <w:rPr>
@@ -29757,6 +29746,15 @@
         <w:rPr>
           <w:b/>
         </w:rPr>
+        <w:t>Cloudmersive</w:t>
+      </w:r>
+      <w:r>
+        <w:t xml:space="preserve"> </w:t>
+      </w:r>
+      <w:r>
+        <w:rPr>
+          <w:b/>
+        </w:rPr>
         <w:t>OCR API</w:t>
       </w:r>
       <w:r>
@@ -29773,6 +29771,7 @@
           <w:id w:val="-1424941179"/>
           <w:citation/>
         </w:sdtPr>
+        <w:sdtEndPr/>
         <w:sdtContent>
           <w:r>
             <w:rPr>
@@ -29796,7 +29795,7 @@
             <w:rPr>
               <w:noProof/>
             </w:rPr>
-            <w:t>[14]</w:t>
+            <w:t>[13]</w:t>
           </w:r>
           <w:r>
             <w:rPr>
@@ -29807,46 +29806,173 @@
         </w:sdtContent>
       </w:sdt>
       <w:r>
-        <w:t xml:space="preserve"> od </w:t>
-      </w:r>
-      <w:proofErr w:type="spellStart"/>
-      <w:r>
         <w:rPr>
           <w:b/>
         </w:rPr>
-        <w:t>Cloudmersive</w:t>
-      </w:r>
-      <w:proofErr w:type="spellEnd"/>
+        <w:t xml:space="preserve"> </w:t>
+      </w:r>
+      <w:r>
+        <w:t>zapewnia</w:t>
+      </w:r>
+      <w:r>
+        <w:t xml:space="preserve"> proste i szybkie narzędzie do</w:t>
+      </w:r>
+      <w:r>
+        <w:t xml:space="preserve"> ekstrahowanie tekstu ze zdjęć paragonów. </w:t>
+      </w:r>
+    </w:p>
+    <w:p>
+      <w:pPr>
+        <w:ind w:firstLine="360"/>
+      </w:pPr>
+    </w:p>
+    <w:p>
+      <w:pPr>
+        <w:ind w:firstLine="360"/>
+      </w:pPr>
+      <w:r>
+        <w:t>Po</w:t>
+      </w:r>
+      <w:r>
+        <w:t>n</w:t>
+      </w:r>
+      <w:r>
+        <w:t>iżej znajdują się bardziej szczegółowe informacje na temat poszczególnych narzędzi użytych przy implementacji aplikacji.</w:t>
+      </w:r>
+    </w:p>
+    <w:p>
+      <w:pPr>
+        <w:ind w:firstLine="360"/>
+      </w:pPr>
+    </w:p>
+    <w:p>
+      <w:pPr>
+        <w:ind w:firstLine="0"/>
+        <w:rPr>
+          <w:b/>
+        </w:rPr>
+      </w:pPr>
+      <w:r>
+        <w:rPr>
+          <w:b/>
+        </w:rPr>
+        <w:t>Android Studio</w:t>
+      </w:r>
+    </w:p>
+    <w:p>
+      <w:pPr>
+        <w:ind w:firstLine="360"/>
+      </w:pPr>
+    </w:p>
+    <w:p>
+      <w:pPr>
+        <w:ind w:firstLine="360"/>
+      </w:pPr>
+      <w:r>
+        <w:t>Android Stu</w:t>
+      </w:r>
+      <w:r>
+        <w:t>d</w:t>
+      </w:r>
+      <w:r>
+        <w:t>io to zint</w:t>
+      </w:r>
+      <w:r>
+        <w:t>e</w:t>
+      </w:r>
+      <w:r>
+        <w:t>gr</w:t>
+      </w:r>
+      <w:r>
+        <w:t>o</w:t>
+      </w:r>
+      <w:r>
+        <w:t>wan</w:t>
+      </w:r>
+      <w:r>
+        <w:t xml:space="preserve">e środowisko programistyczne (IDE </w:t>
+      </w:r>
       <w:sdt>
         <w:sdtPr>
-          <w:rPr>
-            <w:b/>
-          </w:rPr>
-          <w:id w:val="-304551985"/>
+          <w:id w:val="-77290521"/>
           <w:citation/>
         </w:sdtPr>
+        <w:sdtEndPr/>
         <w:sdtContent>
           <w:r>
-            <w:rPr>
-              <w:b/>
-            </w:rPr>
             <w:fldChar w:fldCharType="begin"/>
           </w:r>
           <w:r>
-            <w:rPr>
-              <w:b/>
-            </w:rPr>
-            <w:instrText xml:space="preserve"> CITATION cloudmersive \l 1045 </w:instrText>
+            <w:instrText xml:space="preserve"> CITATION ide \l 1045 </w:instrText>
           </w:r>
           <w:r>
-            <w:rPr>
-              <w:b/>
-            </w:rPr>
             <w:fldChar w:fldCharType="separate"/>
           </w:r>
           <w:r>
             <w:rPr>
-              <w:b/>
+              <w:noProof/>
+            </w:rPr>
+            <w:t>[14]</w:t>
+          </w:r>
+          <w:r>
+            <w:fldChar w:fldCharType="end"/>
+          </w:r>
+        </w:sdtContent>
+      </w:sdt>
+      <w:r>
+        <w:t xml:space="preserve">) </w:t>
+      </w:r>
+      <w:r>
+        <w:t xml:space="preserve">zaprojektowanym do produkcji aplikacji mobilnych na systemy Android </w:t>
+      </w:r>
+      <w:sdt>
+        <w:sdtPr>
+          <w:id w:val="1853992066"/>
+          <w:citation/>
+        </w:sdtPr>
+        <w:sdtEndPr/>
+        <w:sdtContent>
+          <w:r>
+            <w:fldChar w:fldCharType="begin"/>
+          </w:r>
+          <w:r>
+            <w:instrText xml:space="preserve"> CITATION android \l 1045 </w:instrText>
+          </w:r>
+          <w:r>
+            <w:fldChar w:fldCharType="separate"/>
+          </w:r>
+          <w:r>
+            <w:rPr>
+              <w:noProof/>
+            </w:rPr>
+            <w:t>[15]</w:t>
+          </w:r>
+          <w:r>
+            <w:fldChar w:fldCharType="end"/>
+          </w:r>
+        </w:sdtContent>
+      </w:sdt>
+      <w:r>
+        <w:t xml:space="preserve"> od firmy Google</w:t>
+      </w:r>
+      <w:sdt>
+        <w:sdtPr>
+          <w:id w:val="-1543906382"/>
+          <w:citation/>
+        </w:sdtPr>
+        <w:sdtEndPr/>
+        <w:sdtContent>
+          <w:r>
+            <w:fldChar w:fldCharType="begin"/>
+          </w:r>
+          <w:r>
+            <w:instrText xml:space="preserve"> CITATION google \l 1045 </w:instrText>
+          </w:r>
+          <w:r>
+            <w:fldChar w:fldCharType="separate"/>
+          </w:r>
+          <w:r>
+            <w:rPr>
               <w:noProof/>
             </w:rPr>
             <w:t xml:space="preserve"> </w:t>
@@ -29855,24 +29981,133 @@
             <w:rPr>
               <w:noProof/>
             </w:rPr>
-            <w:t>[15]</w:t>
+            <w:t>[1]</w:t>
           </w:r>
           <w:r>
-            <w:rPr>
-              <w:b/>
-            </w:rPr>
             <w:fldChar w:fldCharType="end"/>
           </w:r>
         </w:sdtContent>
       </w:sdt>
       <w:r>
+        <w:t xml:space="preserve">. </w:t>
+      </w:r>
+      <w:r>
+        <w:t xml:space="preserve">Android studio zostało stworzone przez JetBrains </w:t>
+      </w:r>
+      <w:sdt>
+        <w:sdtPr>
+          <w:id w:val="-1107500659"/>
+          <w:citation/>
+        </w:sdtPr>
+        <w:sdtEndPr/>
+        <w:sdtContent>
+          <w:r>
+            <w:fldChar w:fldCharType="begin"/>
+          </w:r>
+          <w:r>
+            <w:instrText xml:space="preserve"> CITATION jetbrains \l 1045 </w:instrText>
+          </w:r>
+          <w:r>
+            <w:fldChar w:fldCharType="separate"/>
+          </w:r>
+          <w:r>
+            <w:rPr>
+              <w:noProof/>
+            </w:rPr>
+            <w:t>[16]</w:t>
+          </w:r>
+          <w:r>
+            <w:fldChar w:fldCharType="end"/>
+          </w:r>
+        </w:sdtContent>
+      </w:sdt>
+      <w:r>
+        <w:t xml:space="preserve"> na podstawie innego środowiska – </w:t>
+      </w:r>
+      <w:proofErr w:type="spellStart"/>
+      <w:r>
+        <w:t>IntelliJ</w:t>
+      </w:r>
+      <w:proofErr w:type="spellEnd"/>
+      <w:r>
+        <w:t xml:space="preserve"> IDEA </w:t>
+      </w:r>
+      <w:sdt>
+        <w:sdtPr>
+          <w:id w:val="510805203"/>
+          <w:citation/>
+        </w:sdtPr>
+        <w:sdtEndPr/>
+        <w:sdtContent>
+          <w:r>
+            <w:fldChar w:fldCharType="begin"/>
+          </w:r>
+          <w:r>
+            <w:instrText xml:space="preserve"> CITATION tintelljidea \l 1045 </w:instrText>
+          </w:r>
+          <w:r>
+            <w:fldChar w:fldCharType="separate"/>
+          </w:r>
+          <w:r>
+            <w:rPr>
+              <w:noProof/>
+            </w:rPr>
+            <w:t>[17]</w:t>
+          </w:r>
+          <w:r>
+            <w:fldChar w:fldCharType="end"/>
+          </w:r>
+        </w:sdtContent>
+      </w:sdt>
+      <w:r>
+        <w:t xml:space="preserve">. Jest to podstawowe narzędzie do programowania natywnego z użyciem systemu Android oferujące wiele funkcjonalności takich jak wsparcie dla języków Java oraz Kotlin, narzędzia do refaktoryzacji i optymalizacji kodu, integracja z systemami kontroli wersji takich jak </w:t>
+      </w:r>
+      <w:proofErr w:type="spellStart"/>
+      <w:r>
+        <w:t>G</w:t>
+      </w:r>
+      <w:r>
+        <w:t>i</w:t>
+      </w:r>
+      <w:r>
+        <w:t>T</w:t>
+      </w:r>
+      <w:proofErr w:type="spellEnd"/>
+      <w:r>
+        <w:t xml:space="preserve">, wbudowany symulator urządzenia mobilnego z systemem Android. Ze względu na fakt, że jest do dedykowane narzędzie do programowania na system Android oraz, że jest wspierane przez firmę zajmującą tworzeniem tego systemu to środowisko programistyczne zostało użyte do implementacji aplikacji projektowanej w tej pracy dyplomowej. </w:t>
+      </w:r>
+    </w:p>
+    <w:p>
+      <w:pPr>
+        <w:ind w:firstLine="360"/>
+      </w:pPr>
+    </w:p>
+    <w:p>
+      <w:pPr>
+        <w:ind w:firstLine="0"/>
         <w:rPr>
           <w:b/>
         </w:rPr>
+      </w:pPr>
+      <w:proofErr w:type="spellStart"/>
+      <w:r>
+        <w:rPr>
+          <w:b/>
+        </w:rPr>
+        <w:t>Firebase</w:t>
+      </w:r>
+      <w:proofErr w:type="spellEnd"/>
+      <w:r>
+        <w:rPr>
+          <w:b/>
+        </w:rPr>
         <w:t xml:space="preserve"> </w:t>
       </w:r>
       <w:r>
-        <w:t xml:space="preserve">zapewnia ekstrahowanie tekstu ze zdjęć paragonów. </w:t>
+        <w:rPr>
+          <w:b/>
+        </w:rPr>
+        <w:t>– Cloud Firestore</w:t>
       </w:r>
     </w:p>
     <w:p>
@@ -29886,173 +30121,76 @@
       </w:pPr>
       <w:proofErr w:type="spellStart"/>
       <w:r>
-        <w:t>Pomiżej</w:t>
+        <w:t>Firebase</w:t>
       </w:r>
       <w:proofErr w:type="spellEnd"/>
       <w:r>
-        <w:t xml:space="preserve"> znajdują się bardziej szczegółowe informacje na temat poszczególnych narzędzi użytych przy implementacji aplikacji.</w:t>
-      </w:r>
-    </w:p>
-    <w:p>
-      <w:pPr>
-        <w:ind w:firstLine="360"/>
-      </w:pPr>
-    </w:p>
-    <w:p>
-      <w:pPr>
-        <w:ind w:firstLine="360"/>
-        <w:rPr>
-          <w:b/>
-          <w:lang w:val="en-GB"/>
-        </w:rPr>
-      </w:pPr>
-      <w:r>
-        <w:rPr>
-          <w:b/>
-          <w:lang w:val="en-GB"/>
-        </w:rPr>
-        <w:t>Android Studio</w:t>
-      </w:r>
-    </w:p>
-    <w:p>
-      <w:pPr>
-        <w:ind w:firstLine="360"/>
-        <w:rPr>
-          <w:lang w:val="en-GB"/>
-        </w:rPr>
-      </w:pPr>
-    </w:p>
-    <w:p>
-      <w:pPr>
-        <w:ind w:firstLine="360"/>
-        <w:rPr>
-          <w:b/>
-          <w:lang w:val="en-GB"/>
-        </w:rPr>
-      </w:pPr>
-      <w:r>
-        <w:rPr>
-          <w:b/>
-          <w:lang w:val="en-GB"/>
-        </w:rPr>
-        <w:t>Cloud Firestore</w:t>
-      </w:r>
-    </w:p>
-    <w:p>
-      <w:pPr>
-        <w:ind w:firstLine="360"/>
-        <w:rPr>
-          <w:lang w:val="en-GB"/>
-        </w:rPr>
-      </w:pPr>
-    </w:p>
-    <w:p>
-      <w:pPr>
-        <w:ind w:firstLine="360"/>
-        <w:rPr>
-          <w:b/>
-          <w:lang w:val="en-GB"/>
-        </w:rPr>
-      </w:pPr>
-      <w:r>
-        <w:rPr>
-          <w:b/>
-          <w:lang w:val="en-GB"/>
-        </w:rPr>
-        <w:t>G</w:t>
-      </w:r>
-      <w:r>
-        <w:rPr>
-          <w:b/>
-          <w:lang w:val="en-GB"/>
-        </w:rPr>
-        <w:t>IT</w:t>
-      </w:r>
-    </w:p>
-    <w:p>
-      <w:pPr>
-        <w:ind w:firstLine="360"/>
-        <w:rPr>
-          <w:lang w:val="en-GB"/>
-        </w:rPr>
-      </w:pPr>
-    </w:p>
-    <w:p>
-      <w:pPr>
-        <w:ind w:firstLine="360"/>
-        <w:rPr>
-          <w:lang w:val="en-GB"/>
-        </w:rPr>
-      </w:pPr>
-      <w:r>
-        <w:rPr>
-          <w:b/>
-          <w:lang w:val="en-GB"/>
-        </w:rPr>
-        <w:t>GitHub</w:t>
-      </w:r>
-    </w:p>
-    <w:p>
-      <w:pPr>
-        <w:ind w:firstLine="360"/>
-        <w:rPr>
-          <w:lang w:val="en-GB"/>
-        </w:rPr>
-      </w:pPr>
-    </w:p>
-    <w:p>
-      <w:pPr>
-        <w:ind w:firstLine="360"/>
-        <w:rPr>
-          <w:b/>
-        </w:rPr>
-      </w:pPr>
-      <w:r>
-        <w:rPr>
-          <w:b/>
-        </w:rPr>
-        <w:t xml:space="preserve">Visual </w:t>
+        <w:t xml:space="preserve"> </w:t>
+      </w:r>
+      <w:sdt>
+        <w:sdtPr>
+          <w:id w:val="-52629454"/>
+          <w:citation/>
+        </w:sdtPr>
+        <w:sdtEndPr/>
+        <w:sdtContent>
+          <w:r>
+            <w:fldChar w:fldCharType="begin"/>
+          </w:r>
+          <w:r>
+            <w:instrText xml:space="preserve"> CITATION cloudefirestore \l 1045 </w:instrText>
+          </w:r>
+          <w:r>
+            <w:fldChar w:fldCharType="separate"/>
+          </w:r>
+          <w:r>
+            <w:rPr>
+              <w:noProof/>
+            </w:rPr>
+            <w:t>[10]</w:t>
+          </w:r>
+          <w:r>
+            <w:fldChar w:fldCharType="end"/>
+          </w:r>
+        </w:sdtContent>
+      </w:sdt>
+      <w:r>
+        <w:t xml:space="preserve"> jest bazą </w:t>
+      </w:r>
+      <w:r>
+        <w:t xml:space="preserve">danych </w:t>
       </w:r>
       <w:proofErr w:type="spellStart"/>
       <w:r>
-        <w:rPr>
-          <w:b/>
-        </w:rPr>
-        <w:t>Paradigm</w:t>
+        <w:t>N</w:t>
+      </w:r>
+      <w:r>
+        <w:t>oSQL</w:t>
       </w:r>
       <w:proofErr w:type="spellEnd"/>
       <w:r>
-        <w:rPr>
-          <w:b/>
-        </w:rPr>
-        <w:t xml:space="preserve"> Online</w:t>
-      </w:r>
-    </w:p>
-    <w:p>
-      <w:pPr>
-        <w:ind w:firstLine="360"/>
-      </w:pPr>
-    </w:p>
-    <w:p>
-      <w:pPr>
-        <w:ind w:firstLine="360"/>
-        <w:rPr>
-          <w:b/>
-        </w:rPr>
-      </w:pPr>
+        <w:t xml:space="preserve">, w której dane są przechowywane w postaci dokumentów. Te dokumenty są grupowane w kolekcje i wykorzystywane przy organizacji bazy danych oraz </w:t>
+      </w:r>
+      <w:r>
+        <w:t xml:space="preserve">do </w:t>
+      </w:r>
+      <w:r>
+        <w:t>tworzenia zapytań do takiej bazy</w:t>
+      </w:r>
+      <w:r>
+        <w:t xml:space="preserve"> danych</w:t>
+      </w:r>
+      <w:r>
+        <w:t xml:space="preserve">. Cloud Firestore pozwala na przechowywanie i synchronizację danych w chmurze. Oferuje także możliwość logowania i rejestracji do systemu. Struktura </w:t>
+      </w:r>
       <w:proofErr w:type="spellStart"/>
       <w:r>
-        <w:rPr>
-          <w:b/>
-        </w:rPr>
-        <w:t>Cloudmersive</w:t>
+        <w:t>NoSQL</w:t>
       </w:r>
       <w:proofErr w:type="spellEnd"/>
-    </w:p>
-    <w:p>
-      <w:pPr>
-        <w:ind w:firstLine="360"/>
-      </w:pPr>
+      <w:r>
+        <w:t xml:space="preserve"> oraz zapewniona synchronizacja jest prostym i łatwym w obsłudze narzędziem do produkcji oprogramowania. Dlatego dokładnie ta baza danych została wybrana do zaimplementowania w pracy.</w:t>
+      </w:r>
     </w:p>
     <w:p>
       <w:pPr>
@@ -30064,6 +30202,254 @@
         <w:br w:type="page"/>
       </w:r>
     </w:p>
+    <w:p>
+      <w:pPr>
+        <w:ind w:firstLine="0"/>
+        <w:rPr>
+          <w:b/>
+        </w:rPr>
+      </w:pPr>
+      <w:r>
+        <w:rPr>
+          <w:b/>
+        </w:rPr>
+        <w:lastRenderedPageBreak/>
+        <w:t>G</w:t>
+      </w:r>
+      <w:r>
+        <w:rPr>
+          <w:b/>
+        </w:rPr>
+        <w:t>IT</w:t>
+      </w:r>
+    </w:p>
+    <w:p>
+      <w:pPr>
+        <w:ind w:firstLine="360"/>
+      </w:pPr>
+    </w:p>
+    <w:p>
+      <w:pPr>
+        <w:ind w:firstLine="360"/>
+      </w:pPr>
+      <w:proofErr w:type="spellStart"/>
+      <w:r>
+        <w:t>GiT</w:t>
+      </w:r>
+      <w:proofErr w:type="spellEnd"/>
+      <w:r>
+        <w:t xml:space="preserve"> to rozporosz</w:t>
+      </w:r>
+      <w:r>
+        <w:t>o</w:t>
+      </w:r>
+      <w:r>
+        <w:t>ny system kontroli wersji. Stanowi darmow</w:t>
+      </w:r>
+      <w:r>
+        <w:t>e</w:t>
+      </w:r>
+      <w:r>
+        <w:t xml:space="preserve"> i otwart</w:t>
+      </w:r>
+      <w:r>
+        <w:t>e</w:t>
+      </w:r>
+      <w:r>
+        <w:t xml:space="preserve"> oprogramowanie pomagając</w:t>
+      </w:r>
+      <w:r>
+        <w:t>e</w:t>
+      </w:r>
+      <w:r>
+        <w:t xml:space="preserve"> w rozwoju oprogramowania poprzez tworzenie repozytoriów zachowujących poszczególne etapy kodu w trakcie jego rozwijania. Pozwala na bezpieczne tworzenie zmian i zminimalizowanie ryzyka utraty danych. Z t</w:t>
+      </w:r>
+      <w:r>
+        <w:t>ych</w:t>
+      </w:r>
+      <w:r>
+        <w:t xml:space="preserve"> właśnie powod</w:t>
+      </w:r>
+      <w:r>
+        <w:t>ów</w:t>
+      </w:r>
+      <w:r>
+        <w:t xml:space="preserve"> </w:t>
+      </w:r>
+      <w:r>
+        <w:t xml:space="preserve">jest </w:t>
+      </w:r>
+      <w:r>
+        <w:t xml:space="preserve">on </w:t>
+      </w:r>
+      <w:r>
+        <w:t>używany</w:t>
+      </w:r>
+      <w:r>
+        <w:t xml:space="preserve"> w pracy.</w:t>
+      </w:r>
+    </w:p>
+    <w:p>
+      <w:pPr>
+        <w:ind w:firstLine="360"/>
+      </w:pPr>
+    </w:p>
+    <w:p>
+      <w:pPr>
+        <w:ind w:firstLine="0"/>
+        <w:rPr>
+          <w:b/>
+        </w:rPr>
+      </w:pPr>
+      <w:r>
+        <w:rPr>
+          <w:b/>
+        </w:rPr>
+        <w:t>Visual Paradigm Online</w:t>
+      </w:r>
+    </w:p>
+    <w:p>
+      <w:pPr>
+        <w:ind w:firstLine="360"/>
+      </w:pPr>
+    </w:p>
+    <w:p>
+      <w:pPr>
+        <w:ind w:firstLine="360"/>
+      </w:pPr>
+      <w:r>
+        <w:t xml:space="preserve">Visual Paradigm Online </w:t>
+      </w:r>
+      <w:sdt>
+        <w:sdtPr>
+          <w:id w:val="-367063430"/>
+          <w:citation/>
+        </w:sdtPr>
+        <w:sdtEndPr/>
+        <w:sdtContent>
+          <w:r>
+            <w:fldChar w:fldCharType="begin"/>
+          </w:r>
+          <w:r>
+            <w:instrText xml:space="preserve"> CITATION visualparadigmonline \l 1045 </w:instrText>
+          </w:r>
+          <w:r>
+            <w:fldChar w:fldCharType="separate"/>
+          </w:r>
+          <w:r>
+            <w:rPr>
+              <w:noProof/>
+            </w:rPr>
+            <w:t>[12]</w:t>
+          </w:r>
+          <w:r>
+            <w:fldChar w:fldCharType="end"/>
+          </w:r>
+        </w:sdtContent>
+      </w:sdt>
+      <w:r>
+        <w:t xml:space="preserve"> jest odpowie</w:t>
+      </w:r>
+      <w:r>
+        <w:t xml:space="preserve">dnikiem online programu Visual Paradigm przeznaczonego do pomocy w projektowaniu oprogramowania. Pozwala na tworzenie wszelkiego rodzaju diagramów w tym diagramów UML (takich jak diagram przypadków użycia lub diagram ERD). Narzędzie </w:t>
+      </w:r>
+      <w:r>
+        <w:t>j</w:t>
+      </w:r>
+      <w:r>
+        <w:t>est proste w obsłudze i zostało wykorzystane w pracy do tworzenia wszelkiego rodzaju diagramów.</w:t>
+      </w:r>
+    </w:p>
+    <w:p>
+      <w:pPr>
+        <w:ind w:firstLine="360"/>
+      </w:pPr>
+    </w:p>
+    <w:p>
+      <w:pPr>
+        <w:ind w:firstLine="0"/>
+        <w:rPr>
+          <w:b/>
+        </w:rPr>
+      </w:pPr>
+      <w:r>
+        <w:rPr>
+          <w:b/>
+        </w:rPr>
+        <w:t>Cloudmersive</w:t>
+      </w:r>
+      <w:r>
+        <w:rPr>
+          <w:b/>
+        </w:rPr>
+        <w:t xml:space="preserve"> OCR API</w:t>
+      </w:r>
+    </w:p>
+    <w:p>
+      <w:pPr>
+        <w:ind w:firstLine="360"/>
+      </w:pPr>
+    </w:p>
+    <w:p>
+      <w:pPr>
+        <w:ind w:firstLine="360"/>
+      </w:pPr>
+      <w:r>
+        <w:t>Cloudmersive</w:t>
+      </w:r>
+      <w:r>
+        <w:t xml:space="preserve"> </w:t>
+      </w:r>
+      <w:r>
+        <w:t>OCR API</w:t>
+      </w:r>
+      <w:r>
+        <w:t xml:space="preserve"> </w:t>
+      </w:r>
+      <w:sdt>
+        <w:sdtPr>
+          <w:id w:val="-1456097729"/>
+          <w:citation/>
+        </w:sdtPr>
+        <w:sdtEndPr/>
+        <w:sdtContent>
+          <w:r>
+            <w:fldChar w:fldCharType="begin"/>
+          </w:r>
+          <w:r>
+            <w:instrText xml:space="preserve"> CITATION ocrapi \l 1045 </w:instrText>
+          </w:r>
+          <w:r>
+            <w:fldChar w:fldCharType="separate"/>
+          </w:r>
+          <w:r>
+            <w:rPr>
+              <w:noProof/>
+            </w:rPr>
+            <w:t>[13]</w:t>
+          </w:r>
+          <w:r>
+            <w:fldChar w:fldCharType="end"/>
+          </w:r>
+        </w:sdtContent>
+      </w:sdt>
+      <w:r>
+        <w:t xml:space="preserve"> </w:t>
+      </w:r>
+      <w:r>
+        <w:t>dostępne jako jed</w:t>
+      </w:r>
+      <w:r>
+        <w:t>en</w:t>
+      </w:r>
+      <w:r>
+        <w:t xml:space="preserve"> z serwisów udostępnianych przez Cloudmersive pozwalających na ekstrahowanie tekstu ze zdjęć. Aby skorzystać z tego oprogramowania należy wygenerować przypisany do konta Cloudmersive klucz API. W darmowej próbnej wersji oferuje miesięczny limit  zapytań do ich API. Na potrzeby pracy korzystane jest właśnie takie rozwiązanie</w:t>
+      </w:r>
+      <w:r>
+        <w:t>, które jest wystarczające na etapie prototypowania aplikacji.</w:t>
+      </w:r>
+    </w:p>
+    <w:bookmarkEnd w:id="76"/>
     <w:p>
       <w:pPr>
         <w:pStyle w:val="WstepZakonczenie"/>
@@ -30072,10 +30458,11 @@
           <w:numId w:val="5"/>
         </w:numPr>
       </w:pPr>
-      <w:bookmarkStart w:id="77" w:name="_Toc25616102"/>
-      <w:bookmarkEnd w:id="76"/>
-      <w:r>
-        <w:lastRenderedPageBreak/>
+      <w:r>
+        <w:t xml:space="preserve"> </w:t>
+      </w:r>
+      <w:bookmarkStart w:id="77" w:name="_Toc25668670"/>
+      <w:r>
         <w:t>Projekt Bazy Danych</w:t>
       </w:r>
       <w:bookmarkEnd w:id="77"/>
@@ -30092,60 +30479,65 @@
           <w:sz w:val="23"/>
           <w:szCs w:val="23"/>
         </w:rPr>
-        <w:t xml:space="preserve">Aplikacja </w:t>
-      </w:r>
-      <w:proofErr w:type="spellStart"/>
+        <w:t>Aplikacja Receip</w:t>
+      </w:r>
       <w:r>
         <w:rPr>
           <w:sz w:val="23"/>
           <w:szCs w:val="23"/>
         </w:rPr>
-        <w:t>Receip</w:t>
+        <w:t>t</w:t>
       </w:r>
       <w:r>
         <w:rPr>
           <w:sz w:val="23"/>
           <w:szCs w:val="23"/>
         </w:rPr>
-        <w:t>t</w:t>
+        <w:t>Carer wykorzystuję bazę danych</w:t>
       </w:r>
       <w:r>
         <w:rPr>
           <w:sz w:val="23"/>
           <w:szCs w:val="23"/>
         </w:rPr>
-        <w:t>Carer</w:t>
-      </w:r>
-      <w:proofErr w:type="spellEnd"/>
+        <w:t xml:space="preserve"> </w:t>
+      </w:r>
+      <w:proofErr w:type="spellStart"/>
       <w:r>
         <w:rPr>
           <w:sz w:val="23"/>
           <w:szCs w:val="23"/>
         </w:rPr>
-        <w:t xml:space="preserve"> wykorzystuję </w:t>
-      </w:r>
-      <w:proofErr w:type="spellStart"/>
+        <w:t>NoSQL</w:t>
+      </w:r>
+      <w:proofErr w:type="spellEnd"/>
       <w:r>
         <w:rPr>
           <w:sz w:val="23"/>
           <w:szCs w:val="23"/>
         </w:rPr>
-        <w:t>NoSQL</w:t>
-      </w:r>
-      <w:proofErr w:type="spellEnd"/>
+        <w:t xml:space="preserve">. </w:t>
+      </w:r>
       <w:r>
         <w:rPr>
           <w:sz w:val="23"/>
           <w:szCs w:val="23"/>
         </w:rPr>
-        <w:t xml:space="preserve"> bazę danych. </w:t>
+        <w:t xml:space="preserve">Ze względu na </w:t>
       </w:r>
       <w:r>
         <w:rPr>
           <w:sz w:val="23"/>
           <w:szCs w:val="23"/>
         </w:rPr>
-        <w:t xml:space="preserve">Ze względu na ułatwienie zrozumienia struktury bazy danych rysunek 4.20 przedstawia diagram ERD charakterystyczny dla relacyjnych baz danych. Projekt ten został następnie przetłumaczony na możliwości oferowane przez nierelacyjną bazę danych. </w:t>
+        <w:t>uproszczenie</w:t>
+      </w:r>
+      <w:r>
+        <w:rPr>
+          <w:sz w:val="23"/>
+          <w:szCs w:val="23"/>
+        </w:rPr>
+        <w:t xml:space="preserve"> struktury bazy danych rysunek 4.20 przedstawia diagram ERD charakterystyczny dla relacyjnych baz danych. Projekt ten został następnie przetłumaczony na możliwości oferowane przez nierelacyjną bazę danych. </w:t>
       </w:r>
       <w:r>
         <w:rPr>
@@ -30382,7 +30774,7 @@
           <w:sz w:val="23"/>
           <w:szCs w:val="23"/>
         </w:rPr>
-        <w:t xml:space="preserve"> powiązuje poszczególne paragony ze znacznikami, które ich dotyczą. W rzeczywistości jednak, ze względu na możliwości oferowane przez nierelacyjną bazę danych enacja </w:t>
+        <w:t xml:space="preserve"> powiązuje poszczególne paragony ze znacznikami, które ich dotyczą. W rzeczywistości jednak, ze względu na możliwości oferowane przez nierelacyjną bazę danych encja </w:t>
       </w:r>
       <w:proofErr w:type="spellStart"/>
       <w:r>
@@ -30444,7 +30836,16 @@
           <w:sz w:val="23"/>
           <w:szCs w:val="23"/>
         </w:rPr>
-        <w:t>posiada dodatkową kolumnę typu lista&lt;</w:t>
+        <w:t>posiada dodatkową kolumnę typu l</w:t>
+      </w:r>
+      <w:bookmarkStart w:id="78" w:name="_GoBack"/>
+      <w:bookmarkEnd w:id="78"/>
+      <w:r>
+        <w:rPr>
+          <w:sz w:val="23"/>
+          <w:szCs w:val="23"/>
+        </w:rPr>
+        <w:t>ist&lt;</w:t>
       </w:r>
       <w:proofErr w:type="spellStart"/>
       <w:r>
@@ -30610,7 +31011,15 @@
           <w:sz w:val="23"/>
           <w:szCs w:val="23"/>
         </w:rPr>
-        <w:t xml:space="preserve"> będą przechowywane </w:t>
+        <w:t xml:space="preserve"> </w:t>
+      </w:r>
+      <w:r>
+        <w:rPr>
+          <w:sz w:val="23"/>
+          <w:szCs w:val="23"/>
+        </w:rPr>
+        <w:lastRenderedPageBreak/>
+        <w:t xml:space="preserve">będą przechowywane </w:t>
       </w:r>
       <w:r>
         <w:rPr>
@@ -30642,6 +31051,7 @@
           <w:id w:val="333108708"/>
           <w:citation/>
         </w:sdtPr>
+        <w:sdtEndPr/>
         <w:sdtContent>
           <w:r>
             <w:rPr>
@@ -30670,7 +31080,7 @@
               <w:sz w:val="23"/>
               <w:szCs w:val="23"/>
             </w:rPr>
-            <w:t>[16]</w:t>
+            <w:t>[18]</w:t>
           </w:r>
           <w:r>
             <w:rPr>
@@ -30715,7 +31125,6 @@
         <w:rPr>
           <w:noProof/>
         </w:rPr>
-        <w:lastRenderedPageBreak/>
         <w:drawing>
           <wp:inline distT="0" distB="0" distL="0" distR="0" wp14:anchorId="7F314651" wp14:editId="26D05CC0">
             <wp:extent cx="5579745" cy="4424045"/>
@@ -30768,7 +31177,7 @@
           <w:i/>
         </w:rPr>
       </w:pPr>
-      <w:bookmarkStart w:id="78" w:name="_Toc25616123"/>
+      <w:bookmarkStart w:id="79" w:name="_Toc25668691"/>
       <w:r>
         <w:rPr>
           <w:i/>
@@ -30849,7 +31258,7 @@
         </w:rPr>
         <w:t xml:space="preserve"> Diagram ERD bazy danych</w:t>
       </w:r>
-      <w:bookmarkEnd w:id="78"/>
+      <w:bookmarkEnd w:id="79"/>
       <w:r>
         <w:rPr>
           <w:i/>
@@ -30893,11 +31302,11 @@
       <w:r>
         <w:t xml:space="preserve"> </w:t>
       </w:r>
-      <w:bookmarkStart w:id="79" w:name="_Toc25616103"/>
+      <w:bookmarkStart w:id="80" w:name="_Toc25668671"/>
       <w:r>
         <w:t>Architektura rozwiązania</w:t>
       </w:r>
-      <w:bookmarkEnd w:id="79"/>
+      <w:bookmarkEnd w:id="80"/>
     </w:p>
     <w:p>
       <w:pPr>
@@ -30910,11 +31319,11 @@
       <w:r>
         <w:t xml:space="preserve"> </w:t>
       </w:r>
-      <w:bookmarkStart w:id="80" w:name="_Toc25616104"/>
+      <w:bookmarkStart w:id="81" w:name="_Toc25668672"/>
       <w:r>
         <w:t>Architektura fizyczna</w:t>
       </w:r>
-      <w:bookmarkEnd w:id="80"/>
+      <w:bookmarkEnd w:id="81"/>
     </w:p>
     <w:p>
       <w:r>
@@ -30977,8 +31386,6 @@
           </wp:inline>
         </w:drawing>
       </w:r>
-      <w:bookmarkStart w:id="81" w:name="_GoBack"/>
-      <w:bookmarkEnd w:id="81"/>
     </w:p>
     <w:p>
       <w:pPr>
@@ -30987,7 +31394,7 @@
           <w:i/>
         </w:rPr>
       </w:pPr>
-      <w:bookmarkStart w:id="82" w:name="_Toc25616124"/>
+      <w:bookmarkStart w:id="82" w:name="_Toc25668692"/>
       <w:r>
         <w:rPr>
           <w:i/>
@@ -31066,7 +31473,14 @@
         <w:rPr>
           <w:i/>
         </w:rPr>
-        <w:t xml:space="preserve"> Diagram rozmieszczenia </w:t>
+        <w:t xml:space="preserve"> Diagram rozmieszczenia</w:t>
+      </w:r>
+      <w:bookmarkEnd w:id="82"/>
+      <w:r>
+        <w:rPr>
+          <w:i/>
+        </w:rPr>
+        <w:t xml:space="preserve"> </w:t>
       </w:r>
     </w:p>
     <w:p>
@@ -31082,7 +31496,6 @@
         </w:rPr>
         <w:t>[Źródło: opracowanie własne]</w:t>
       </w:r>
-      <w:bookmarkEnd w:id="82"/>
     </w:p>
     <w:p>
       <w:pPr>
@@ -31122,7 +31535,7 @@
       <w:r>
         <w:t xml:space="preserve"> </w:t>
       </w:r>
-      <w:bookmarkStart w:id="83" w:name="_Toc25616105"/>
+      <w:bookmarkStart w:id="83" w:name="_Toc25668673"/>
       <w:r>
         <w:t>Architektura logiczna</w:t>
       </w:r>
@@ -31186,7 +31599,7 @@
           <w:i/>
         </w:rPr>
       </w:pPr>
-      <w:bookmarkStart w:id="84" w:name="_Toc25616125"/>
+      <w:bookmarkStart w:id="84" w:name="_Toc25668693"/>
       <w:r>
         <w:rPr>
           <w:i/>
@@ -31265,7 +31678,14 @@
         <w:rPr>
           <w:i/>
         </w:rPr>
-        <w:t xml:space="preserve"> Diagram pakietów – wzorzec MVP </w:t>
+        <w:t xml:space="preserve"> Diagram pakietów – wzorzec MVP</w:t>
+      </w:r>
+      <w:bookmarkEnd w:id="84"/>
+      <w:r>
+        <w:rPr>
+          <w:i/>
+        </w:rPr>
+        <w:t xml:space="preserve"> </w:t>
       </w:r>
     </w:p>
     <w:p>
@@ -31281,7 +31701,6 @@
         </w:rPr>
         <w:t>[Źródło: opracowanie własne]</w:t>
       </w:r>
-      <w:bookmarkEnd w:id="84"/>
     </w:p>
     <w:p/>
     <w:p>
@@ -31314,7 +31733,7 @@
           <w:numId w:val="5"/>
         </w:numPr>
       </w:pPr>
-      <w:bookmarkStart w:id="85" w:name="_Toc25616106"/>
+      <w:bookmarkStart w:id="85" w:name="_Toc25668674"/>
       <w:r>
         <w:t>Implementacja</w:t>
       </w:r>
@@ -31331,7 +31750,7 @@
       <w:r>
         <w:t xml:space="preserve"> </w:t>
       </w:r>
-      <w:bookmarkStart w:id="86" w:name="_Toc25616107"/>
+      <w:bookmarkStart w:id="86" w:name="_Toc25668675"/>
       <w:r>
         <w:t>Wprowadzenie</w:t>
       </w:r>
@@ -31348,7 +31767,7 @@
       <w:r>
         <w:t xml:space="preserve"> </w:t>
       </w:r>
-      <w:bookmarkStart w:id="87" w:name="_Toc25616108"/>
+      <w:bookmarkStart w:id="87" w:name="_Toc25668676"/>
       <w:r>
         <w:t xml:space="preserve">Prezentacja </w:t>
       </w:r>
@@ -31387,7 +31806,7 @@
           <w:numId w:val="5"/>
         </w:numPr>
       </w:pPr>
-      <w:bookmarkStart w:id="88" w:name="_Toc25616109"/>
+      <w:bookmarkStart w:id="88" w:name="_Toc25668677"/>
       <w:r>
         <w:t>Testy</w:t>
       </w:r>
@@ -31404,7 +31823,7 @@
       <w:r>
         <w:t xml:space="preserve"> </w:t>
       </w:r>
-      <w:bookmarkStart w:id="89" w:name="_Toc25616110"/>
+      <w:bookmarkStart w:id="89" w:name="_Toc25668678"/>
       <w:r>
         <w:t>Testy jednostkowe</w:t>
       </w:r>
@@ -31421,7 +31840,7 @@
       <w:r>
         <w:t xml:space="preserve"> </w:t>
       </w:r>
-      <w:bookmarkStart w:id="90" w:name="_Toc25616111"/>
+      <w:bookmarkStart w:id="90" w:name="_Toc25668679"/>
       <w:r>
         <w:t>Testy funkcjonalne i niefunkcjonalne</w:t>
       </w:r>
@@ -31438,7 +31857,7 @@
       <w:r>
         <w:t xml:space="preserve"> </w:t>
       </w:r>
-      <w:bookmarkStart w:id="91" w:name="_Toc25616112"/>
+      <w:bookmarkStart w:id="91" w:name="_Toc25668680"/>
       <w:r>
         <w:t>Testy środowiskowe</w:t>
       </w:r>
@@ -31482,7 +31901,7 @@
       <w:pPr>
         <w:pStyle w:val="WstepZakonczenie"/>
       </w:pPr>
-      <w:bookmarkStart w:id="92" w:name="_Toc25616113"/>
+      <w:bookmarkStart w:id="92" w:name="_Toc25668681"/>
       <w:r>
         <w:t>Zakończenie</w:t>
       </w:r>
@@ -31496,7 +31915,7 @@
           <w:numId w:val="7"/>
         </w:numPr>
       </w:pPr>
-      <w:bookmarkStart w:id="93" w:name="_Toc25616114"/>
+      <w:bookmarkStart w:id="93" w:name="_Toc25668682"/>
       <w:r>
         <w:t>Podsumowanie pracy</w:t>
       </w:r>
@@ -31510,7 +31929,7 @@
           <w:numId w:val="7"/>
         </w:numPr>
       </w:pPr>
-      <w:bookmarkStart w:id="94" w:name="_Toc25616115"/>
+      <w:bookmarkStart w:id="94" w:name="_Toc25668683"/>
       <w:r>
         <w:t>Kierunki dalszego rozwoju</w:t>
       </w:r>
@@ -31522,7 +31941,7 @@
         <w:ind w:left="720" w:firstLine="0"/>
       </w:pPr>
     </w:p>
-    <w:bookmarkStart w:id="95" w:name="_Toc25616116" w:displacedByCustomXml="next"/>
+    <w:bookmarkStart w:id="95" w:name="_Toc25668684" w:displacedByCustomXml="next"/>
     <w:sdt>
       <w:sdtPr>
         <w:rPr>
@@ -31537,6 +31956,7 @@
           <w:docPartUnique/>
         </w:docPartObj>
       </w:sdtPr>
+      <w:sdtEndPr/>
       <w:sdtContent>
         <w:p>
           <w:pPr>
@@ -31557,6 +31977,7 @@
             <w:id w:val="111145805"/>
             <w:bibliography/>
           </w:sdtPr>
+          <w:sdtEndPr/>
           <w:sdtContent>
             <w:p>
               <w:pPr>
@@ -31589,12 +32010,12 @@
                 <w:tblLook w:val="04A0" w:firstRow="1" w:lastRow="0" w:firstColumn="1" w:lastColumn="0" w:noHBand="0" w:noVBand="1"/>
               </w:tblPr>
               <w:tblGrid>
-                <w:gridCol w:w="596"/>
-                <w:gridCol w:w="8191"/>
+                <w:gridCol w:w="450"/>
+                <w:gridCol w:w="8337"/>
               </w:tblGrid>
               <w:tr>
                 <w:trPr>
-                  <w:divId w:val="1907523465"/>
+                  <w:divId w:val="1228570053"/>
                   <w:tblCellSpacing w:w="15" w:type="dxa"/>
                 </w:trPr>
                 <w:tc>
@@ -31648,7 +32069,7 @@
               </w:tr>
               <w:tr>
                 <w:trPr>
-                  <w:divId w:val="1907523465"/>
+                  <w:divId w:val="1228570053"/>
                   <w:tblCellSpacing w:w="15" w:type="dxa"/>
                 </w:trPr>
                 <w:tc>
@@ -31701,7 +32122,7 @@
               </w:tr>
               <w:tr>
                 <w:trPr>
-                  <w:divId w:val="1907523465"/>
+                  <w:divId w:val="1228570053"/>
                   <w:tblCellSpacing w:w="15" w:type="dxa"/>
                 </w:trPr>
                 <w:tc>
@@ -31754,7 +32175,7 @@
               </w:tr>
               <w:tr>
                 <w:trPr>
-                  <w:divId w:val="1907523465"/>
+                  <w:divId w:val="1228570053"/>
                   <w:tblCellSpacing w:w="15" w:type="dxa"/>
                 </w:trPr>
                 <w:tc>
@@ -31807,7 +32228,7 @@
               </w:tr>
               <w:tr>
                 <w:trPr>
-                  <w:divId w:val="1907523465"/>
+                  <w:divId w:val="1228570053"/>
                   <w:tblCellSpacing w:w="15" w:type="dxa"/>
                 </w:trPr>
                 <w:tc>
@@ -31860,7 +32281,7 @@
               </w:tr>
               <w:tr>
                 <w:trPr>
-                  <w:divId w:val="1907523465"/>
+                  <w:divId w:val="1228570053"/>
                   <w:tblCellSpacing w:w="15" w:type="dxa"/>
                 </w:trPr>
                 <w:tc>
@@ -31913,7 +32334,7 @@
               </w:tr>
               <w:tr>
                 <w:trPr>
-                  <w:divId w:val="1907523465"/>
+                  <w:divId w:val="1228570053"/>
                   <w:tblCellSpacing w:w="15" w:type="dxa"/>
                 </w:trPr>
                 <w:tc>
@@ -31966,7 +32387,7 @@
               </w:tr>
               <w:tr>
                 <w:trPr>
-                  <w:divId w:val="1907523465"/>
+                  <w:divId w:val="1228570053"/>
                   <w:tblCellSpacing w:w="15" w:type="dxa"/>
                 </w:trPr>
                 <w:tc>
@@ -32019,7 +32440,7 @@
               </w:tr>
               <w:tr>
                 <w:trPr>
-                  <w:divId w:val="1907523465"/>
+                  <w:divId w:val="1228570053"/>
                   <w:tblCellSpacing w:w="15" w:type="dxa"/>
                 </w:trPr>
                 <w:tc>
@@ -32072,7 +32493,7 @@
               </w:tr>
               <w:tr>
                 <w:trPr>
-                  <w:divId w:val="1907523465"/>
+                  <w:divId w:val="1228570053"/>
                   <w:tblCellSpacing w:w="15" w:type="dxa"/>
                 </w:trPr>
                 <w:tc>
@@ -32125,7 +32546,7 @@
               </w:tr>
               <w:tr>
                 <w:trPr>
-                  <w:divId w:val="1907523465"/>
+                  <w:divId w:val="1228570053"/>
                   <w:tblCellSpacing w:w="15" w:type="dxa"/>
                 </w:trPr>
                 <w:tc>
@@ -32178,7 +32599,7 @@
               </w:tr>
               <w:tr>
                 <w:trPr>
-                  <w:divId w:val="1907523465"/>
+                  <w:divId w:val="1228570053"/>
                   <w:tblCellSpacing w:w="15" w:type="dxa"/>
                 </w:trPr>
                 <w:tc>
@@ -32218,7 +32639,7 @@
                         <w:noProof/>
                         <w:lang w:val="en-GB"/>
                       </w:rPr>
-                      <w:t xml:space="preserve">[Online]. Available: https://en.wikipedia.org/wiki/GitHub. </w:t>
+                      <w:t xml:space="preserve">[Online]. Available: https://online.visual-paradigm.com/. </w:t>
                     </w:r>
                     <w:r>
                       <w:rPr>
@@ -32231,7 +32652,7 @@
               </w:tr>
               <w:tr>
                 <w:trPr>
-                  <w:divId w:val="1907523465"/>
+                  <w:divId w:val="1228570053"/>
                   <w:tblCellSpacing w:w="15" w:type="dxa"/>
                 </w:trPr>
                 <w:tc>
@@ -32271,7 +32692,7 @@
                         <w:noProof/>
                         <w:lang w:val="en-GB"/>
                       </w:rPr>
-                      <w:t xml:space="preserve">[Online]. Available: https://online.visual-paradigm.com/. </w:t>
+                      <w:t xml:space="preserve">[Online]. Available: https://api.cloudmersive.com/swagger/index.html?urls.primaryName=Optical%20Character%20Recognition%20(OCR)%20API. </w:t>
                     </w:r>
                     <w:r>
                       <w:rPr>
@@ -32284,7 +32705,7 @@
               </w:tr>
               <w:tr>
                 <w:trPr>
-                  <w:divId w:val="1907523465"/>
+                  <w:divId w:val="1228570053"/>
                   <w:tblCellSpacing w:w="15" w:type="dxa"/>
                 </w:trPr>
                 <w:tc>
@@ -32324,20 +32745,20 @@
                         <w:noProof/>
                         <w:lang w:val="en-GB"/>
                       </w:rPr>
-                      <w:t xml:space="preserve">[Online]. Available: https://api.cloudmersive.com/swagger/index.html?urls.primaryName=Optical%20Character%20Recognition%20(OCR)%20API. </w:t>
+                      <w:t xml:space="preserve">[Online]. Available: https://pl.wikipedia.org/wiki/Zintegrowane_%C5%9Brodowisko_programistyczne. </w:t>
                     </w:r>
                     <w:r>
                       <w:rPr>
                         <w:noProof/>
                       </w:rPr>
-                      <w:t>[Data uzyskania dostępu: 25 11 2019].</w:t>
+                      <w:t>[Data uzyskania dostępu: 26 11 2019].</w:t>
                     </w:r>
                   </w:p>
                 </w:tc>
               </w:tr>
               <w:tr>
                 <w:trPr>
-                  <w:divId w:val="1907523465"/>
+                  <w:divId w:val="1228570053"/>
                   <w:tblCellSpacing w:w="15" w:type="dxa"/>
                 </w:trPr>
                 <w:tc>
@@ -32377,7 +32798,7 @@
                         <w:noProof/>
                         <w:lang w:val="en-GB"/>
                       </w:rPr>
-                      <w:t xml:space="preserve">[Online]. Available: https://api.cloudmersive.com/. </w:t>
+                      <w:t xml:space="preserve">[Online]. Available: https://pl.wikipedia.org/wiki/Android_(system_operacyjny). </w:t>
                     </w:r>
                     <w:r>
                       <w:rPr>
@@ -32390,7 +32811,7 @@
               </w:tr>
               <w:tr>
                 <w:trPr>
-                  <w:divId w:val="1907523465"/>
+                  <w:divId w:val="1228570053"/>
                   <w:tblCellSpacing w:w="15" w:type="dxa"/>
                 </w:trPr>
                 <w:tc>
@@ -32409,6 +32830,7 @@
                       <w:rPr>
                         <w:noProof/>
                       </w:rPr>
+                      <w:lastRenderedPageBreak/>
                       <w:t xml:space="preserve">[16] </w:t>
                     </w:r>
                   </w:p>
@@ -32430,20 +32852,20 @@
                         <w:noProof/>
                         <w:lang w:val="en-GB"/>
                       </w:rPr>
-                      <w:t xml:space="preserve">[Online]. Available: https://pl.wikipedia.org/wiki/Base64. </w:t>
+                      <w:t xml:space="preserve">[Online]. Available: https://www.jetbrains.com/. </w:t>
                     </w:r>
                     <w:r>
                       <w:rPr>
                         <w:noProof/>
                       </w:rPr>
-                      <w:t>[Data uzyskania dostępu: 25 11 2019].</w:t>
+                      <w:t>[Data uzyskania dostępu: 26 11 2019].</w:t>
                     </w:r>
                   </w:p>
                 </w:tc>
               </w:tr>
               <w:tr>
                 <w:trPr>
-                  <w:divId w:val="1907523465"/>
+                  <w:divId w:val="1228570053"/>
                   <w:tblCellSpacing w:w="15" w:type="dxa"/>
                 </w:trPr>
                 <w:tc>
@@ -32462,7 +32884,6 @@
                       <w:rPr>
                         <w:noProof/>
                       </w:rPr>
-                      <w:lastRenderedPageBreak/>
                       <w:t xml:space="preserve">[17] </w:t>
                     </w:r>
                   </w:p>
@@ -32482,15 +32903,22 @@
                     <w:r>
                       <w:rPr>
                         <w:noProof/>
+                        <w:lang w:val="en-GB"/>
                       </w:rPr>
-                      <w:t>J. Tracewicz. [Online]. Available: https://www.spidersweb.pl/2018/12/aplikacja-panparagon-warta-ubezpieczenie.html. [Data uzyskania dostępu: 28 10 2019].</w:t>
+                      <w:t xml:space="preserve">[Online]. Available: https://www.jetbrains.com/idea/promo/ultimate/?gclid=Cj0KCQiAt_PuBRDcARIsAMNlBdo2eqaR6SfGD9Rf5x7zCSaYyA_pd4jkg4b8asVE1bdEGASXtvzHtm8aAlV5EALw_wcB. </w:t>
+                    </w:r>
+                    <w:r>
+                      <w:rPr>
+                        <w:noProof/>
+                      </w:rPr>
+                      <w:t>[Data uzyskania dostępu: 26 11 2019].</w:t>
                     </w:r>
                   </w:p>
                 </w:tc>
               </w:tr>
               <w:tr>
                 <w:trPr>
-                  <w:divId w:val="1907523465"/>
+                  <w:divId w:val="1228570053"/>
                   <w:tblCellSpacing w:w="15" w:type="dxa"/>
                 </w:trPr>
                 <w:tc>
@@ -32530,20 +32958,20 @@
                         <w:noProof/>
                         <w:lang w:val="en-GB"/>
                       </w:rPr>
-                      <w:t xml:space="preserve">J. Bieniek. [Online]. Available: https://bezprawnik.pl/reklamacja-bez-paragonu-jest-jak-najbardziej-mozliwa-dowodem-moze-byc-potwierdzenie-platnoscia-karta/. </w:t>
+                      <w:t xml:space="preserve">[Online]. Available: https://pl.wikipedia.org/wiki/Base64. </w:t>
                     </w:r>
                     <w:r>
                       <w:rPr>
                         <w:noProof/>
                       </w:rPr>
-                      <w:t>[Data uzyskania dostępu: 02 11 2019].</w:t>
+                      <w:t>[Data uzyskania dostępu: 25 11 2019].</w:t>
                     </w:r>
                   </w:p>
                 </w:tc>
               </w:tr>
               <w:tr>
                 <w:trPr>
-                  <w:divId w:val="1907523465"/>
+                  <w:divId w:val="1228570053"/>
                   <w:tblCellSpacing w:w="15" w:type="dxa"/>
                 </w:trPr>
                 <w:tc>
@@ -32581,22 +33009,15 @@
                     <w:r>
                       <w:rPr>
                         <w:noProof/>
-                        <w:lang w:val="en-GB"/>
                       </w:rPr>
-                      <w:t xml:space="preserve">[Online]. Available: https://play.google.com/store/apps/details?id=com.glority.receipt&amp;hl=pl. </w:t>
-                    </w:r>
-                    <w:r>
-                      <w:rPr>
-                        <w:noProof/>
-                      </w:rPr>
-                      <w:t>[Data uzyskania dostępu: 26 10 2019].</w:t>
+                      <w:t>J. Tracewicz. [Online]. Available: https://www.spidersweb.pl/2018/12/aplikacja-panparagon-warta-ubezpieczenie.html. [Data uzyskania dostępu: 28 10 2019].</w:t>
                     </w:r>
                   </w:p>
                 </w:tc>
               </w:tr>
               <w:tr>
                 <w:trPr>
-                  <w:divId w:val="1907523465"/>
+                  <w:divId w:val="1228570053"/>
                   <w:tblCellSpacing w:w="15" w:type="dxa"/>
                 </w:trPr>
                 <w:tc>
@@ -32636,20 +33057,20 @@
                         <w:noProof/>
                         <w:lang w:val="en-GB"/>
                       </w:rPr>
-                      <w:t xml:space="preserve">[Online]. Available: https://play.google.com/store/apps/details?id=com.receiptbank.android&amp;hl=en_US. </w:t>
+                      <w:t xml:space="preserve">J. Bieniek. [Online]. Available: https://bezprawnik.pl/reklamacja-bez-paragonu-jest-jak-najbardziej-mozliwa-dowodem-moze-byc-potwierdzenie-platnoscia-karta/. </w:t>
                     </w:r>
                     <w:r>
                       <w:rPr>
                         <w:noProof/>
                       </w:rPr>
-                      <w:t>[Data uzyskania dostępu: 26 10 2019].</w:t>
+                      <w:t>[Data uzyskania dostępu: 02 11 2019].</w:t>
                     </w:r>
                   </w:p>
                 </w:tc>
               </w:tr>
               <w:tr>
                 <w:trPr>
-                  <w:divId w:val="1907523465"/>
+                  <w:divId w:val="1228570053"/>
                   <w:tblCellSpacing w:w="15" w:type="dxa"/>
                 </w:trPr>
                 <w:tc>
@@ -32689,6 +33110,112 @@
                         <w:noProof/>
                         <w:lang w:val="en-GB"/>
                       </w:rPr>
+                      <w:t xml:space="preserve">[Online]. Available: https://play.google.com/store/apps/details?id=com.glority.receipt&amp;hl=pl. </w:t>
+                    </w:r>
+                    <w:r>
+                      <w:rPr>
+                        <w:noProof/>
+                      </w:rPr>
+                      <w:t>[Data uzyskania dostępu: 26 10 2019].</w:t>
+                    </w:r>
+                  </w:p>
+                </w:tc>
+              </w:tr>
+              <w:tr>
+                <w:trPr>
+                  <w:divId w:val="1228570053"/>
+                  <w:tblCellSpacing w:w="15" w:type="dxa"/>
+                </w:trPr>
+                <w:tc>
+                  <w:tcPr>
+                    <w:tcW w:w="50" w:type="pct"/>
+                    <w:hideMark/>
+                  </w:tcPr>
+                  <w:p>
+                    <w:pPr>
+                      <w:pStyle w:val="Bibliografia"/>
+                      <w:rPr>
+                        <w:noProof/>
+                      </w:rPr>
+                    </w:pPr>
+                    <w:r>
+                      <w:rPr>
+                        <w:noProof/>
+                      </w:rPr>
+                      <w:t xml:space="preserve">[22] </w:t>
+                    </w:r>
+                  </w:p>
+                </w:tc>
+                <w:tc>
+                  <w:tcPr>
+                    <w:tcW w:w="0" w:type="auto"/>
+                    <w:hideMark/>
+                  </w:tcPr>
+                  <w:p>
+                    <w:pPr>
+                      <w:pStyle w:val="Bibliografia"/>
+                      <w:rPr>
+                        <w:noProof/>
+                      </w:rPr>
+                    </w:pPr>
+                    <w:r>
+                      <w:rPr>
+                        <w:noProof/>
+                        <w:lang w:val="en-GB"/>
+                      </w:rPr>
+                      <w:t xml:space="preserve">[Online]. Available: https://play.google.com/store/apps/details?id=com.receiptbank.android&amp;hl=en_US. </w:t>
+                    </w:r>
+                    <w:r>
+                      <w:rPr>
+                        <w:noProof/>
+                      </w:rPr>
+                      <w:t>[Data uzyskania dostępu: 26 10 2019].</w:t>
+                    </w:r>
+                  </w:p>
+                </w:tc>
+              </w:tr>
+              <w:tr>
+                <w:trPr>
+                  <w:divId w:val="1228570053"/>
+                  <w:tblCellSpacing w:w="15" w:type="dxa"/>
+                </w:trPr>
+                <w:tc>
+                  <w:tcPr>
+                    <w:tcW w:w="50" w:type="pct"/>
+                    <w:hideMark/>
+                  </w:tcPr>
+                  <w:p>
+                    <w:pPr>
+                      <w:pStyle w:val="Bibliografia"/>
+                      <w:rPr>
+                        <w:noProof/>
+                      </w:rPr>
+                    </w:pPr>
+                    <w:r>
+                      <w:rPr>
+                        <w:noProof/>
+                      </w:rPr>
+                      <w:t xml:space="preserve">[23] </w:t>
+                    </w:r>
+                  </w:p>
+                </w:tc>
+                <w:tc>
+                  <w:tcPr>
+                    <w:tcW w:w="0" w:type="auto"/>
+                    <w:hideMark/>
+                  </w:tcPr>
+                  <w:p>
+                    <w:pPr>
+                      <w:pStyle w:val="Bibliografia"/>
+                      <w:rPr>
+                        <w:noProof/>
+                      </w:rPr>
+                    </w:pPr>
+                    <w:r>
+                      <w:rPr>
+                        <w:noProof/>
+                        <w:lang w:val="en-GB"/>
+                      </w:rPr>
                       <w:t xml:space="preserve">[Online]. Available: https://play.google.com/store/apps/details?id=com.andrzejsalwin.eparagon&amp;gl=PL. </w:t>
                     </w:r>
                     <w:r>
@@ -32700,10 +33227,116 @@
                   </w:p>
                 </w:tc>
               </w:tr>
+              <w:tr>
+                <w:trPr>
+                  <w:divId w:val="1228570053"/>
+                  <w:tblCellSpacing w:w="15" w:type="dxa"/>
+                </w:trPr>
+                <w:tc>
+                  <w:tcPr>
+                    <w:tcW w:w="50" w:type="pct"/>
+                    <w:hideMark/>
+                  </w:tcPr>
+                  <w:p>
+                    <w:pPr>
+                      <w:pStyle w:val="Bibliografia"/>
+                      <w:rPr>
+                        <w:noProof/>
+                      </w:rPr>
+                    </w:pPr>
+                    <w:r>
+                      <w:rPr>
+                        <w:noProof/>
+                      </w:rPr>
+                      <w:t xml:space="preserve">[24] </w:t>
+                    </w:r>
+                  </w:p>
+                </w:tc>
+                <w:tc>
+                  <w:tcPr>
+                    <w:tcW w:w="0" w:type="auto"/>
+                    <w:hideMark/>
+                  </w:tcPr>
+                  <w:p>
+                    <w:pPr>
+                      <w:pStyle w:val="Bibliografia"/>
+                      <w:rPr>
+                        <w:noProof/>
+                      </w:rPr>
+                    </w:pPr>
+                    <w:r>
+                      <w:rPr>
+                        <w:noProof/>
+                        <w:lang w:val="en-GB"/>
+                      </w:rPr>
+                      <w:t xml:space="preserve">[Online]. Available: https://en.wikipedia.org/wiki/GitHub. </w:t>
+                    </w:r>
+                    <w:r>
+                      <w:rPr>
+                        <w:noProof/>
+                      </w:rPr>
+                      <w:t>[Data uzyskania dostępu: 25 11 2019].</w:t>
+                    </w:r>
+                  </w:p>
+                </w:tc>
+              </w:tr>
+              <w:tr>
+                <w:trPr>
+                  <w:divId w:val="1228570053"/>
+                  <w:tblCellSpacing w:w="15" w:type="dxa"/>
+                </w:trPr>
+                <w:tc>
+                  <w:tcPr>
+                    <w:tcW w:w="50" w:type="pct"/>
+                    <w:hideMark/>
+                  </w:tcPr>
+                  <w:p>
+                    <w:pPr>
+                      <w:pStyle w:val="Bibliografia"/>
+                      <w:rPr>
+                        <w:noProof/>
+                      </w:rPr>
+                    </w:pPr>
+                    <w:r>
+                      <w:rPr>
+                        <w:noProof/>
+                      </w:rPr>
+                      <w:t xml:space="preserve">[25] </w:t>
+                    </w:r>
+                  </w:p>
+                </w:tc>
+                <w:tc>
+                  <w:tcPr>
+                    <w:tcW w:w="0" w:type="auto"/>
+                    <w:hideMark/>
+                  </w:tcPr>
+                  <w:p>
+                    <w:pPr>
+                      <w:pStyle w:val="Bibliografia"/>
+                      <w:rPr>
+                        <w:noProof/>
+                      </w:rPr>
+                    </w:pPr>
+                    <w:r>
+                      <w:rPr>
+                        <w:noProof/>
+                        <w:lang w:val="en-GB"/>
+                      </w:rPr>
+                      <w:t xml:space="preserve">[Online]. Available: https://api.cloudmersive.com/. </w:t>
+                    </w:r>
+                    <w:r>
+                      <w:rPr>
+                        <w:noProof/>
+                      </w:rPr>
+                      <w:t>[Data uzyskania dostępu: 25 11 2019].</w:t>
+                    </w:r>
+                  </w:p>
+                </w:tc>
+              </w:tr>
             </w:tbl>
             <w:p>
               <w:pPr>
-                <w:divId w:val="1907523465"/>
+                <w:divId w:val="1228570053"/>
                 <w:rPr>
                   <w:rFonts w:eastAsia="Times New Roman"/>
                   <w:noProof/>
@@ -32752,7 +33385,7 @@
       <w:pPr>
         <w:pStyle w:val="WstepZakonczenie"/>
       </w:pPr>
-      <w:bookmarkStart w:id="96" w:name="_Toc25616117"/>
+      <w:bookmarkStart w:id="96" w:name="_Toc25668685"/>
       <w:r>
         <w:t>Spis rysunków</w:t>
       </w:r>
@@ -32780,7 +33413,7 @@
       <w:r>
         <w:fldChar w:fldCharType="separate"/>
       </w:r>
-      <w:hyperlink w:anchor="_Toc25616120" w:history="1">
+      <w:hyperlink w:anchor="_Toc25668688" w:history="1">
         <w:r>
           <w:rPr>
             <w:rStyle w:val="Hipercze"/>
@@ -32808,7 +33441,7 @@
             <w:noProof/>
             <w:webHidden/>
           </w:rPr>
-          <w:instrText xml:space="preserve"> PAGEREF _Toc25616120 \h </w:instrText>
+          <w:instrText xml:space="preserve"> PAGEREF _Toc25668688 \h </w:instrText>
         </w:r>
         <w:r>
           <w:rPr>
@@ -32852,7 +33485,7 @@
           <w:lang w:eastAsia="pl-PL"/>
         </w:rPr>
       </w:pPr>
-      <w:hyperlink w:anchor="_Toc25616121" w:history="1">
+      <w:hyperlink w:anchor="_Toc25668689" w:history="1">
         <w:r>
           <w:rPr>
             <w:rStyle w:val="Hipercze"/>
@@ -32880,7 +33513,7 @@
             <w:noProof/>
             <w:webHidden/>
           </w:rPr>
-          <w:instrText xml:space="preserve"> PAGEREF _Toc25616121 \h </w:instrText>
+          <w:instrText xml:space="preserve"> PAGEREF _Toc25668689 \h </w:instrText>
         </w:r>
         <w:r>
           <w:rPr>
@@ -32924,27 +33557,13 @@
           <w:lang w:eastAsia="pl-PL"/>
         </w:rPr>
       </w:pPr>
-      <w:hyperlink w:anchor="_Toc25616122" w:history="1">
+      <w:hyperlink w:anchor="_Toc25668690" w:history="1">
         <w:r>
           <w:rPr>
             <w:rStyle w:val="Hipercze"/>
             <w:noProof/>
           </w:rPr>
-          <w:t>Rysunek 4.3 Dodaj nową grupę paragonów – Ko</w:t>
-        </w:r>
-        <w:r>
-          <w:rPr>
-            <w:rStyle w:val="Hipercze"/>
-            <w:noProof/>
-          </w:rPr>
-          <w:t>l</w:t>
-        </w:r>
-        <w:r>
-          <w:rPr>
-            <w:rStyle w:val="Hipercze"/>
-            <w:noProof/>
-          </w:rPr>
-          <w:t>ejno krok 0 (z lewej) oraz krok 1 (z prawej)</w:t>
+          <w:t>Rysunek 4.3 Dodaj nową grupę paragonów – Kolejno krok 0 (z lewej) oraz krok 1 (z prawej)</w:t>
         </w:r>
         <w:r>
           <w:rPr>
@@ -32965,7 +33584,7 @@
             <w:noProof/>
             <w:webHidden/>
           </w:rPr>
-          <w:instrText xml:space="preserve"> PAGEREF _Toc25616122 \h </w:instrText>
+          <w:instrText xml:space="preserve"> PAGEREF _Toc25668690 \h </w:instrText>
         </w:r>
         <w:r>
           <w:rPr>
@@ -33009,7 +33628,7 @@
           <w:lang w:eastAsia="pl-PL"/>
         </w:rPr>
       </w:pPr>
-      <w:hyperlink w:anchor="_Toc25616123" w:history="1">
+      <w:hyperlink w:anchor="_Toc25668691" w:history="1">
         <w:r>
           <w:rPr>
             <w:rStyle w:val="Hipercze"/>
@@ -33037,95 +33656,7 @@
             <w:noProof/>
             <w:webHidden/>
           </w:rPr>
-          <w:instrText xml:space="preserve"> PAGEREF _Toc25616123 \h </w:instrText>
-        </w:r>
-        <w:r>
-          <w:rPr>
-            <w:noProof/>
-            <w:webHidden/>
-          </w:rPr>
-        </w:r>
-        <w:r>
-          <w:rPr>
-            <w:noProof/>
-            <w:webHidden/>
-          </w:rPr>
-          <w:fldChar w:fldCharType="separate"/>
-        </w:r>
-        <w:r>
-          <w:rPr>
-            <w:noProof/>
-            <w:webHidden/>
-          </w:rPr>
-          <w:t>38</w:t>
-        </w:r>
-        <w:r>
-          <w:rPr>
-            <w:noProof/>
-            <w:webHidden/>
-          </w:rPr>
-          <w:fldChar w:fldCharType="end"/>
-        </w:r>
-      </w:hyperlink>
-    </w:p>
-    <w:p>
-      <w:pPr>
-        <w:pStyle w:val="Spisilustracji"/>
-        <w:tabs>
-          <w:tab w:val="right" w:leader="dot" w:pos="8777"/>
-        </w:tabs>
-        <w:rPr>
-          <w:rFonts w:asciiTheme="minorHAnsi" w:eastAsiaTheme="minorEastAsia" w:hAnsiTheme="minorHAnsi"/>
-          <w:noProof/>
-          <w:sz w:val="22"/>
-          <w:lang w:eastAsia="pl-PL"/>
-        </w:rPr>
-      </w:pPr>
-      <w:hyperlink w:anchor="_Toc25616124" w:history="1">
-        <w:r>
-          <w:rPr>
-            <w:rStyle w:val="Hipercze"/>
-            <w:i/>
-            <w:noProof/>
-          </w:rPr>
-          <w:t>Rysunek 4.5 Diagram rozmieszczenia          [Źród</w:t>
-        </w:r>
-        <w:r>
-          <w:rPr>
-            <w:rStyle w:val="Hipercze"/>
-            <w:i/>
-            <w:noProof/>
-          </w:rPr>
-          <w:t>ł</w:t>
-        </w:r>
-        <w:r>
-          <w:rPr>
-            <w:rStyle w:val="Hipercze"/>
-            <w:i/>
-            <w:noProof/>
-          </w:rPr>
-          <w:t>o: opracowanie własne]</w:t>
-        </w:r>
-        <w:r>
-          <w:rPr>
-            <w:noProof/>
-            <w:webHidden/>
-          </w:rPr>
-          <w:tab/>
-        </w:r>
-        <w:r>
-          <w:rPr>
-            <w:noProof/>
-            <w:webHidden/>
-          </w:rPr>
-          <w:fldChar w:fldCharType="begin"/>
-        </w:r>
-        <w:r>
-          <w:rPr>
-            <w:noProof/>
-            <w:webHidden/>
-          </w:rPr>
-          <w:instrText xml:space="preserve"> PAGEREF _Toc25616124 \h </w:instrText>
+          <w:instrText xml:space="preserve"> PAGEREF _Toc25668691 \h </w:instrText>
         </w:r>
         <w:r>
           <w:rPr>
@@ -33169,14 +33700,14 @@
           <w:lang w:eastAsia="pl-PL"/>
         </w:rPr>
       </w:pPr>
-      <w:hyperlink w:anchor="_Toc25616125" w:history="1">
+      <w:hyperlink w:anchor="_Toc25668692" w:history="1">
         <w:r>
           <w:rPr>
             <w:rStyle w:val="Hipercze"/>
             <w:i/>
             <w:noProof/>
           </w:rPr>
-          <w:t>Rysunek 4.6 Diagram pakietów – wzorzec MVP          [Źródło: opracowanie własne]</w:t>
+          <w:t>Rysunek 4.5 Diagram rozmieszczenia</w:t>
         </w:r>
         <w:r>
           <w:rPr>
@@ -33197,7 +33728,7 @@
             <w:noProof/>
             <w:webHidden/>
           </w:rPr>
-          <w:instrText xml:space="preserve"> PAGEREF _Toc25616125 \h </w:instrText>
+          <w:instrText xml:space="preserve"> PAGEREF _Toc25668692 \h </w:instrText>
         </w:r>
         <w:r>
           <w:rPr>
@@ -33229,21 +33760,6 @@
       </w:hyperlink>
     </w:p>
     <w:p>
-      <w:r>
-        <w:fldChar w:fldCharType="end"/>
-      </w:r>
-    </w:p>
-    <w:p>
-      <w:pPr>
-        <w:pStyle w:val="WstepZakonczenie"/>
-      </w:pPr>
-      <w:bookmarkStart w:id="97" w:name="_Toc25616118"/>
-      <w:r>
-        <w:t>Spis tabel</w:t>
-      </w:r>
-      <w:bookmarkEnd w:id="97"/>
-    </w:p>
-    <w:p>
       <w:pPr>
         <w:pStyle w:val="Spisilustracji"/>
         <w:tabs>
@@ -33256,6 +33772,94 @@
           <w:lang w:eastAsia="pl-PL"/>
         </w:rPr>
       </w:pPr>
+      <w:hyperlink w:anchor="_Toc25668693" w:history="1">
+        <w:r>
+          <w:rPr>
+            <w:rStyle w:val="Hipercze"/>
+            <w:i/>
+            <w:noProof/>
+          </w:rPr>
+          <w:t>Rysunek 4.6 Diagram pakietów – wzorzec MVP</w:t>
+        </w:r>
+        <w:r>
+          <w:rPr>
+            <w:noProof/>
+            <w:webHidden/>
+          </w:rPr>
+          <w:tab/>
+        </w:r>
+        <w:r>
+          <w:rPr>
+            <w:noProof/>
+            <w:webHidden/>
+          </w:rPr>
+          <w:fldChar w:fldCharType="begin"/>
+        </w:r>
+        <w:r>
+          <w:rPr>
+            <w:noProof/>
+            <w:webHidden/>
+          </w:rPr>
+          <w:instrText xml:space="preserve"> PAGEREF _Toc25668693 \h </w:instrText>
+        </w:r>
+        <w:r>
+          <w:rPr>
+            <w:noProof/>
+            <w:webHidden/>
+          </w:rPr>
+        </w:r>
+        <w:r>
+          <w:rPr>
+            <w:noProof/>
+            <w:webHidden/>
+          </w:rPr>
+          <w:fldChar w:fldCharType="separate"/>
+        </w:r>
+        <w:r>
+          <w:rPr>
+            <w:noProof/>
+            <w:webHidden/>
+          </w:rPr>
+          <w:t>41</w:t>
+        </w:r>
+        <w:r>
+          <w:rPr>
+            <w:noProof/>
+            <w:webHidden/>
+          </w:rPr>
+          <w:fldChar w:fldCharType="end"/>
+        </w:r>
+      </w:hyperlink>
+    </w:p>
+    <w:p>
+      <w:r>
+        <w:fldChar w:fldCharType="end"/>
+      </w:r>
+    </w:p>
+    <w:p>
+      <w:pPr>
+        <w:pStyle w:val="WstepZakonczenie"/>
+      </w:pPr>
+      <w:bookmarkStart w:id="97" w:name="_Toc25668686"/>
+      <w:r>
+        <w:lastRenderedPageBreak/>
+        <w:t>Spis tabel</w:t>
+      </w:r>
+      <w:bookmarkEnd w:id="97"/>
+    </w:p>
+    <w:p>
+      <w:pPr>
+        <w:pStyle w:val="Spisilustracji"/>
+        <w:tabs>
+          <w:tab w:val="right" w:leader="dot" w:pos="8777"/>
+        </w:tabs>
+        <w:rPr>
+          <w:rFonts w:asciiTheme="minorHAnsi" w:eastAsiaTheme="minorEastAsia" w:hAnsiTheme="minorHAnsi"/>
+          <w:noProof/>
+          <w:sz w:val="22"/>
+          <w:lang w:eastAsia="pl-PL"/>
+        </w:rPr>
+      </w:pPr>
       <w:r>
         <w:fldChar w:fldCharType="begin"/>
       </w:r>
@@ -33265,7 +33869,7 @@
       <w:r>
         <w:fldChar w:fldCharType="separate"/>
       </w:r>
-      <w:hyperlink w:anchor="_Toc25616126" w:history="1">
+      <w:hyperlink w:anchor="_Toc25668694" w:history="1">
         <w:r>
           <w:rPr>
             <w:rStyle w:val="Hipercze"/>
@@ -33293,7 +33897,7 @@
             <w:noProof/>
             <w:webHidden/>
           </w:rPr>
-          <w:instrText xml:space="preserve"> PAGEREF _Toc25616126 \h </w:instrText>
+          <w:instrText xml:space="preserve"> PAGEREF _Toc25668694 \h </w:instrText>
         </w:r>
         <w:r>
           <w:rPr>
@@ -33337,7 +33941,7 @@
           <w:lang w:eastAsia="pl-PL"/>
         </w:rPr>
       </w:pPr>
-      <w:hyperlink w:anchor="_Toc25616127" w:history="1">
+      <w:hyperlink w:anchor="_Toc25668695" w:history="1">
         <w:r>
           <w:rPr>
             <w:rStyle w:val="Hipercze"/>
@@ -33365,7 +33969,7 @@
             <w:noProof/>
             <w:webHidden/>
           </w:rPr>
-          <w:instrText xml:space="preserve"> PAGEREF _Toc25616127 \h </w:instrText>
+          <w:instrText xml:space="preserve"> PAGEREF _Toc25668695 \h </w:instrText>
         </w:r>
         <w:r>
           <w:rPr>
@@ -33409,7 +34013,7 @@
           <w:lang w:eastAsia="pl-PL"/>
         </w:rPr>
       </w:pPr>
-      <w:hyperlink w:anchor="_Toc25616128" w:history="1">
+      <w:hyperlink w:anchor="_Toc25668696" w:history="1">
         <w:r>
           <w:rPr>
             <w:rStyle w:val="Hipercze"/>
@@ -33437,7 +34041,7 @@
             <w:noProof/>
             <w:webHidden/>
           </w:rPr>
-          <w:instrText xml:space="preserve"> PAGEREF _Toc25616128 \h </w:instrText>
+          <w:instrText xml:space="preserve"> PAGEREF _Toc25668696 \h </w:instrText>
         </w:r>
         <w:r>
           <w:rPr>
@@ -33481,7 +34085,7 @@
           <w:lang w:eastAsia="pl-PL"/>
         </w:rPr>
       </w:pPr>
-      <w:hyperlink w:anchor="_Toc25616129" w:history="1">
+      <w:hyperlink w:anchor="_Toc25668697" w:history="1">
         <w:r>
           <w:rPr>
             <w:rStyle w:val="Hipercze"/>
@@ -33509,7 +34113,7 @@
             <w:noProof/>
             <w:webHidden/>
           </w:rPr>
-          <w:instrText xml:space="preserve"> PAGEREF _Toc25616129 \h </w:instrText>
+          <w:instrText xml:space="preserve"> PAGEREF _Toc25668697 \h </w:instrText>
         </w:r>
         <w:r>
           <w:rPr>
@@ -33553,7 +34157,7 @@
           <w:lang w:eastAsia="pl-PL"/>
         </w:rPr>
       </w:pPr>
-      <w:hyperlink w:anchor="_Toc25616130" w:history="1">
+      <w:hyperlink w:anchor="_Toc25668698" w:history="1">
         <w:r>
           <w:rPr>
             <w:rStyle w:val="Hipercze"/>
@@ -33581,7 +34185,7 @@
             <w:noProof/>
             <w:webHidden/>
           </w:rPr>
-          <w:instrText xml:space="preserve"> PAGEREF _Toc25616130 \h </w:instrText>
+          <w:instrText xml:space="preserve"> PAGEREF _Toc25668698 \h </w:instrText>
         </w:r>
         <w:r>
           <w:rPr>
@@ -33625,7 +34229,7 @@
           <w:lang w:eastAsia="pl-PL"/>
         </w:rPr>
       </w:pPr>
-      <w:hyperlink w:anchor="_Toc25616131" w:history="1">
+      <w:hyperlink w:anchor="_Toc25668699" w:history="1">
         <w:r>
           <w:rPr>
             <w:rStyle w:val="Hipercze"/>
@@ -33653,7 +34257,7 @@
             <w:noProof/>
             <w:webHidden/>
           </w:rPr>
-          <w:instrText xml:space="preserve"> PAGEREF _Toc25616131 \h </w:instrText>
+          <w:instrText xml:space="preserve"> PAGEREF _Toc25668699 \h </w:instrText>
         </w:r>
         <w:r>
           <w:rPr>
@@ -33697,7 +34301,7 @@
           <w:lang w:eastAsia="pl-PL"/>
         </w:rPr>
       </w:pPr>
-      <w:hyperlink w:anchor="_Toc25616132" w:history="1">
+      <w:hyperlink w:anchor="_Toc25668700" w:history="1">
         <w:r>
           <w:rPr>
             <w:rStyle w:val="Hipercze"/>
@@ -33724,7 +34328,7 @@
             <w:noProof/>
             <w:webHidden/>
           </w:rPr>
-          <w:instrText xml:space="preserve"> PAGEREF _Toc25616132 \h </w:instrText>
+          <w:instrText xml:space="preserve"> PAGEREF _Toc25668700 \h </w:instrText>
         </w:r>
         <w:r>
           <w:rPr>
@@ -33768,7 +34372,7 @@
           <w:lang w:eastAsia="pl-PL"/>
         </w:rPr>
       </w:pPr>
-      <w:hyperlink w:anchor="_Toc25616133" w:history="1">
+      <w:hyperlink w:anchor="_Toc25668701" w:history="1">
         <w:r>
           <w:rPr>
             <w:rStyle w:val="Hipercze"/>
@@ -33796,7 +34400,7 @@
             <w:noProof/>
             <w:webHidden/>
           </w:rPr>
-          <w:instrText xml:space="preserve"> PAGEREF _Toc25616133 \h </w:instrText>
+          <w:instrText xml:space="preserve"> PAGEREF _Toc25668701 \h </w:instrText>
         </w:r>
         <w:r>
           <w:rPr>
@@ -33840,7 +34444,7 @@
           <w:lang w:eastAsia="pl-PL"/>
         </w:rPr>
       </w:pPr>
-      <w:hyperlink w:anchor="_Toc25616134" w:history="1">
+      <w:hyperlink w:anchor="_Toc25668702" w:history="1">
         <w:r>
           <w:rPr>
             <w:rStyle w:val="Hipercze"/>
@@ -33868,7 +34472,7 @@
             <w:noProof/>
             <w:webHidden/>
           </w:rPr>
-          <w:instrText xml:space="preserve"> PAGEREF _Toc25616134 \h </w:instrText>
+          <w:instrText xml:space="preserve"> PAGEREF _Toc25668702 \h </w:instrText>
         </w:r>
         <w:r>
           <w:rPr>
@@ -33912,7 +34516,7 @@
           <w:lang w:eastAsia="pl-PL"/>
         </w:rPr>
       </w:pPr>
-      <w:hyperlink w:anchor="_Toc25616135" w:history="1">
+      <w:hyperlink w:anchor="_Toc25668703" w:history="1">
         <w:r>
           <w:rPr>
             <w:rStyle w:val="Hipercze"/>
@@ -33940,7 +34544,7 @@
             <w:noProof/>
             <w:webHidden/>
           </w:rPr>
-          <w:instrText xml:space="preserve"> PAGEREF _Toc25616135 \h </w:instrText>
+          <w:instrText xml:space="preserve"> PAGEREF _Toc25668703 \h </w:instrText>
         </w:r>
         <w:r>
           <w:rPr>
@@ -33984,7 +34588,7 @@
           <w:lang w:eastAsia="pl-PL"/>
         </w:rPr>
       </w:pPr>
-      <w:hyperlink w:anchor="_Toc25616136" w:history="1">
+      <w:hyperlink w:anchor="_Toc25668704" w:history="1">
         <w:r>
           <w:rPr>
             <w:rStyle w:val="Hipercze"/>
@@ -34012,7 +34616,7 @@
             <w:noProof/>
             <w:webHidden/>
           </w:rPr>
-          <w:instrText xml:space="preserve"> PAGEREF _Toc25616136 \h </w:instrText>
+          <w:instrText xml:space="preserve"> PAGEREF _Toc25668704 \h </w:instrText>
         </w:r>
         <w:r>
           <w:rPr>
@@ -34052,9 +34656,8 @@
       <w:pPr>
         <w:pStyle w:val="WstepZakonczenie"/>
       </w:pPr>
-      <w:bookmarkStart w:id="98" w:name="_Toc25616119"/>
-      <w:r>
-        <w:lastRenderedPageBreak/>
+      <w:bookmarkStart w:id="98" w:name="_Toc25668687"/>
+      <w:r>
         <w:t>Załącznik</w:t>
       </w:r>
       <w:bookmarkEnd w:id="98"/>
@@ -34124,11 +34727,9 @@
         </w:rPr>
         <w:annotationRef/>
       </w:r>
-      <w:proofErr w:type="spellStart"/>
       <w:r>
         <w:t>done</w:t>
       </w:r>
-      <w:proofErr w:type="spellEnd"/>
     </w:p>
   </w:comment>
   <w:comment w:id="6" w:author="Bogumiła" w:date="2019-11-14T08:39:00Z" w:initials="B">
@@ -34493,7 +35094,7 @@
   <w15:commentEx w15:paraId="278ED6FC" w15:done="1"/>
   <w15:commentEx w15:paraId="3DDAC510" w15:done="1"/>
   <w15:commentEx w15:paraId="3FCC21FE" w15:done="1"/>
-  <w15:commentEx w15:paraId="4CAAC61D" w15:done="0"/>
+  <w15:commentEx w15:paraId="4CAAC61D" w15:done="1"/>
   <w15:commentEx w15:paraId="1770A5F4" w15:done="1"/>
   <w15:commentEx w15:paraId="3619F6F0" w15:done="1"/>
   <w15:commentEx w15:paraId="07DFF8D8" w15:done="1"/>
@@ -34608,6 +35209,7 @@
         <w:docPartUnique/>
       </w:docPartObj>
     </w:sdtPr>
+    <w:sdtEndPr/>
     <w:sdtContent>
       <w:p>
         <w:pPr>
@@ -34653,6 +35255,7 @@
         <w:docPartUnique/>
       </w:docPartObj>
     </w:sdtPr>
+    <w:sdtEndPr/>
     <w:sdtContent>
       <w:p>
         <w:pPr>
@@ -37649,6 +38252,7 @@
   <w:style w:type="character" w:default="1" w:styleId="Domylnaczcionkaakapitu">
     <w:name w:val="Default Paragraph Font"/>
     <w:uiPriority w:val="1"/>
+    <w:semiHidden/>
     <w:unhideWhenUsed/>
   </w:style>
   <w:style w:type="table" w:default="1" w:styleId="Standardowy">
@@ -38943,7 +39547,7 @@
         </b:NameList>
       </b:Author>
     </b:Author>
-    <b:RefOrder>17</b:RefOrder>
+    <b:RefOrder>19</b:RefOrder>
   </b:Source>
   <b:Source>
     <b:Tag>Jus19</b:Tag>
@@ -38963,7 +39567,7 @@
     <b:MonthAccessed>11</b:MonthAccessed>
     <b:DayAccessed>02</b:DayAccessed>
     <b:URL>https://bezprawnik.pl/reklamacja-bez-paragonu-jest-jak-najbardziej-mozliwa-dowodem-moze-byc-potwierdzenie-platnoscia-karta/</b:URL>
-    <b:RefOrder>18</b:RefOrder>
+    <b:RefOrder>20</b:RefOrder>
   </b:Source>
   <b:Source>
     <b:Tag>google</b:Tag>
@@ -39023,7 +39627,7 @@
     <b:MonthAccessed>10</b:MonthAccessed>
     <b:DayAccessed>26</b:DayAccessed>
     <b:URL>https://play.google.com/store/apps/details?id=com.glority.receipt&amp;hl=pl</b:URL>
-    <b:RefOrder>19</b:RefOrder>
+    <b:RefOrder>21</b:RefOrder>
   </b:Source>
   <b:Source>
     <b:Tag>receipt_bank_app</b:Tag>
@@ -39033,7 +39637,7 @@
     <b:MonthAccessed>10</b:MonthAccessed>
     <b:DayAccessed>26</b:DayAccessed>
     <b:URL>https://play.google.com/store/apps/details?id=com.receiptbank.android&amp;hl=en_US</b:URL>
-    <b:RefOrder>20</b:RefOrder>
+    <b:RefOrder>22</b:RefOrder>
   </b:Source>
   <b:Source>
     <b:Tag>uokikstorna</b:Tag>
@@ -39063,7 +39667,7 @@
     <b:MonthAccessed>11</b:MonthAccessed>
     <b:DayAccessed>22</b:DayAccessed>
     <b:URL>https://play.google.com/store/apps/details?id=com.andrzejsalwin.eparagon&amp;gl=PL</b:URL>
-    <b:RefOrder>21</b:RefOrder>
+    <b:RefOrder>23</b:RefOrder>
   </b:Source>
   <b:Source>
     <b:Tag>base64</b:Tag>
@@ -39073,7 +39677,7 @@
     <b:MonthAccessed>11</b:MonthAccessed>
     <b:DayAccessed>25</b:DayAccessed>
     <b:URL>https://pl.wikipedia.org/wiki/Base64</b:URL>
-    <b:RefOrder>16</b:RefOrder>
+    <b:RefOrder>18</b:RefOrder>
   </b:Source>
   <b:Source>
     <b:Tag>java</b:Tag>
@@ -39084,16 +39688,6 @@
     <b:DayAccessed>22</b:DayAccessed>
     <b:URL>https://pl.wikipedia.org/wiki/Java</b:URL>
     <b:RefOrder>8</b:RefOrder>
-  </b:Source>
-  <b:Source>
-    <b:Tag>android</b:Tag>
-    <b:SourceType>InternetSite</b:SourceType>
-    <b:Guid>{7A28CABF-D2DF-4653-847D-0591655CAD5B}</b:Guid>
-    <b:YearAccessed>2019</b:YearAccessed>
-    <b:MonthAccessed>11</b:MonthAccessed>
-    <b:DayAccessed>25</b:DayAccessed>
-    <b:URL>https://developer.android.com/studio</b:URL>
-    <b:RefOrder>9</b:RefOrder>
   </b:Source>
   <b:Source>
     <b:Tag>cloudefirestore</b:Tag>
@@ -39123,7 +39717,7 @@
     <b:MonthAccessed>11</b:MonthAccessed>
     <b:DayAccessed>25</b:DayAccessed>
     <b:URL>https://en.wikipedia.org/wiki/GitHub</b:URL>
-    <b:RefOrder>12</b:RefOrder>
+    <b:RefOrder>24</b:RefOrder>
   </b:Source>
   <b:Source>
     <b:Tag>visualparadigmonline</b:Tag>
@@ -39133,7 +39727,7 @@
     <b:MonthAccessed>11</b:MonthAccessed>
     <b:DayAccessed>25</b:DayAccessed>
     <b:URL>https://online.visual-paradigm.com/</b:URL>
-    <b:RefOrder>13</b:RefOrder>
+    <b:RefOrder>12</b:RefOrder>
   </b:Source>
   <b:Source>
     <b:Tag>ocrapi</b:Tag>
@@ -39143,7 +39737,7 @@
     <b:MonthAccessed>11</b:MonthAccessed>
     <b:DayAccessed>25</b:DayAccessed>
     <b:URL>https://api.cloudmersive.com/swagger/index.html?urls.primaryName=Optical%20Character%20Recognition%20(OCR)%20API</b:URL>
-    <b:RefOrder>14</b:RefOrder>
+    <b:RefOrder>13</b:RefOrder>
   </b:Source>
   <b:Source>
     <b:Tag>cloudmersive</b:Tag>
@@ -39153,13 +39747,63 @@
     <b:MonthAccessed>11</b:MonthAccessed>
     <b:DayAccessed>25</b:DayAccessed>
     <b:URL>https://api.cloudmersive.com/</b:URL>
+    <b:RefOrder>25</b:RefOrder>
+  </b:Source>
+  <b:Source>
+    <b:Tag>ide</b:Tag>
+    <b:SourceType>InternetSite</b:SourceType>
+    <b:Guid>{2C0CB0AB-619A-4BB1-BB17-94473646A572}</b:Guid>
+    <b:YearAccessed>2019</b:YearAccessed>
+    <b:MonthAccessed>11</b:MonthAccessed>
+    <b:DayAccessed>26</b:DayAccessed>
+    <b:URL>https://pl.wikipedia.org/wiki/Zintegrowane_%C5%9Brodowisko_programistyczne</b:URL>
+    <b:RefOrder>14</b:RefOrder>
+  </b:Source>
+  <b:Source>
+    <b:Tag>androidstudio</b:Tag>
+    <b:SourceType>InternetSite</b:SourceType>
+    <b:Guid>{F9B1C42C-7FFB-4239-AAA5-0C8B7F44F88D}</b:Guid>
+    <b:YearAccessed>2019</b:YearAccessed>
+    <b:MonthAccessed>11</b:MonthAccessed>
+    <b:DayAccessed>25</b:DayAccessed>
+    <b:URL>https://developer.android.com/studio</b:URL>
+    <b:RefOrder>9</b:RefOrder>
+  </b:Source>
+  <b:Source>
+    <b:Tag>android</b:Tag>
+    <b:SourceType>InternetSite</b:SourceType>
+    <b:Guid>{62D6B0A5-197B-4F75-89BB-FD6B8EFBE468}</b:Guid>
+    <b:YearAccessed>2019</b:YearAccessed>
+    <b:MonthAccessed>11</b:MonthAccessed>
+    <b:DayAccessed>25</b:DayAccessed>
+    <b:URL>https://pl.wikipedia.org/wiki/Android_(system_operacyjny)</b:URL>
     <b:RefOrder>15</b:RefOrder>
+  </b:Source>
+  <b:Source>
+    <b:Tag>jetbrains</b:Tag>
+    <b:SourceType>InternetSite</b:SourceType>
+    <b:Guid>{3E179AD5-C1BF-4357-AAC3-345B02DD3CB7}</b:Guid>
+    <b:YearAccessed>2019</b:YearAccessed>
+    <b:MonthAccessed>11</b:MonthAccessed>
+    <b:DayAccessed>26</b:DayAccessed>
+    <b:URL>https://www.jetbrains.com/</b:URL>
+    <b:RefOrder>16</b:RefOrder>
+  </b:Source>
+  <b:Source>
+    <b:Tag>tintelljidea</b:Tag>
+    <b:SourceType>InternetSite</b:SourceType>
+    <b:Guid>{8A6E8015-C9DD-44B3-B676-63BDE66E504E}</b:Guid>
+    <b:YearAccessed>2019</b:YearAccessed>
+    <b:MonthAccessed>11</b:MonthAccessed>
+    <b:DayAccessed>26</b:DayAccessed>
+    <b:URL>https://www.jetbrains.com/idea/promo/ultimate/?gclid=Cj0KCQiAt_PuBRDcARIsAMNlBdo2eqaR6SfGD9Rf5x7zCSaYyA_pd4jkg4b8asVE1bdEGASXtvzHtm8aAlV5EALw_wcB</b:URL>
+    <b:RefOrder>17</b:RefOrder>
   </b:Source>
 </b:Sources>
 </file>
 
 <file path=customXml/itemProps1.xml><?xml version="1.0" encoding="utf-8"?>
-<ds:datastoreItem xmlns:ds="http://schemas.openxmlformats.org/officeDocument/2006/customXml" ds:itemID="{1C98B23B-61C1-410C-89D0-90500B708DCA}">
+<ds:datastoreItem xmlns:ds="http://schemas.openxmlformats.org/officeDocument/2006/customXml" ds:itemID="{D8FCCED0-9C6E-4282-AEAD-337728241A95}">
   <ds:schemaRefs>
     <ds:schemaRef ds:uri="http://schemas.openxmlformats.org/officeDocument/2006/bibliography"/>
   </ds:schemaRefs>

</xml_diff>